<commit_message>
Add some information in yellow
</commit_message>
<xml_diff>
--- a/T1/SAD/T1_iSoft_correcoes.docx
+++ b/T1/SAD/T1_iSoft_correcoes.docx
@@ -17630,10 +17630,34 @@
         <w:pStyle w:val="Body"/>
       </w:pPr>
       <w:r>
-        <w:t xml:space="preserve">The logic has three layers and applies the principle of responsibility, which allows to have extensibility. The fact of logic not being together with the user interface gives more security to the system and it </w:t>
-      </w:r>
-      <w:r>
-        <w:t>also allows to make modifications on each part without having to do big changes on the other.</w:t>
+        <w:t>The logic has three layers</w:t>
+      </w:r>
+      <w:r>
+        <w:t xml:space="preserve"> (</w:t>
+      </w:r>
+      <w:r>
+        <w:rPr>
+          <w:highlight w:val="yellow"/>
+        </w:rPr>
+        <w:t>iServices, iBLL and iDAL</w:t>
+      </w:r>
+      <w:r>
+        <w:t>)</w:t>
+      </w:r>
+      <w:r>
+        <w:t xml:space="preserve"> and applies the principle of responsibility, which allows to have extensibility. The fact of logic not being together with the user interface gives more security to the system and it </w:t>
+      </w:r>
+      <w:r>
+        <w:t>also allows to make modifications on each part without having to do big changes on the other</w:t>
+      </w:r>
+      <w:r>
+        <w:rPr>
+          <w:highlight w:val="yellow"/>
+        </w:rPr>
+        <w:t>, like for example the implementation for mobile devices</w:t>
+      </w:r>
+      <w:r>
+        <w:t>.</w:t>
       </w:r>
     </w:p>
     <w:p>
@@ -17771,9 +17795,10 @@
           <w:rFonts w:ascii="Times New Roman" w:hAnsi="Times New Roman"/>
           <w:sz w:val="22"/>
           <w:szCs w:val="22"/>
+          <w:highlight w:val="yellow"/>
           <w:lang w:val="en-GB" w:eastAsia="pt-PT"/>
         </w:rPr>
-        <w:t>?</w:t>
+        <w:t>which is not decided yet</w:t>
       </w:r>
       <w:r>
         <w:rPr>
@@ -17838,6 +17863,7 @@
           <w:szCs w:val="22"/>
           <w:lang w:val="en-GB" w:eastAsia="pt-PT"/>
         </w:rPr>
+        <w:lastRenderedPageBreak/>
         <w:t xml:space="preserve">With the purpose of making the development </w:t>
       </w:r>
       <w:r>
@@ -17856,17 +17882,7 @@
           <w:szCs w:val="22"/>
           <w:lang w:val="en-GB" w:eastAsia="pt-PT"/>
         </w:rPr>
-        <w:t xml:space="preserve">, we decide to use some external libraries for </w:t>
-      </w:r>
-      <w:r>
-        <w:rPr>
-          <w:rFonts w:ascii="Times New Roman" w:hAnsi="Times New Roman"/>
-          <w:sz w:val="22"/>
-          <w:szCs w:val="22"/>
-          <w:lang w:val="en-GB" w:eastAsia="pt-PT"/>
-        </w:rPr>
-        <w:lastRenderedPageBreak/>
-        <w:t>developing this functionalities.</w:t>
+        <w:t>, we decide to use some external libraries for developing this functionalities.</w:t>
       </w:r>
       <w:r>
         <w:rPr>
@@ -19831,21 +19847,21 @@
       <w:pPr>
         <w:pStyle w:val="Cabealho3"/>
       </w:pPr>
-      <w:bookmarkStart w:id="129" w:name="_Toc466627120"/>
+      <w:bookmarkStart w:id="130" w:name="_Toc466627120"/>
       <w:r>
         <w:t>Element Catalog</w:t>
       </w:r>
-      <w:bookmarkEnd w:id="129"/>
+      <w:bookmarkEnd w:id="130"/>
     </w:p>
     <w:p>
       <w:pPr>
         <w:pStyle w:val="Cabealho4"/>
       </w:pPr>
-      <w:bookmarkStart w:id="130" w:name="_Toc466627121"/>
+      <w:bookmarkStart w:id="131" w:name="_Toc466627121"/>
       <w:r>
         <w:t>Elements</w:t>
       </w:r>
-      <w:bookmarkEnd w:id="130"/>
+      <w:bookmarkEnd w:id="131"/>
     </w:p>
     <w:p>
       <w:pPr>
@@ -19869,11 +19885,11 @@
       <w:pPr>
         <w:pStyle w:val="Cabealho4"/>
       </w:pPr>
-      <w:bookmarkStart w:id="131" w:name="_Toc466627122"/>
+      <w:bookmarkStart w:id="132" w:name="_Toc466627122"/>
       <w:r>
         <w:t>Relations</w:t>
       </w:r>
-      <w:bookmarkEnd w:id="131"/>
+      <w:bookmarkEnd w:id="132"/>
     </w:p>
     <w:p>
       <w:pPr>
@@ -19893,12 +19909,12 @@
       <w:pPr>
         <w:pStyle w:val="Cabealho4"/>
       </w:pPr>
-      <w:bookmarkStart w:id="132" w:name="_Toc466627123"/>
+      <w:bookmarkStart w:id="133" w:name="_Toc466627123"/>
       <w:r>
         <w:lastRenderedPageBreak/>
         <w:t>Interfaces</w:t>
       </w:r>
-      <w:bookmarkEnd w:id="132"/>
+      <w:bookmarkEnd w:id="133"/>
     </w:p>
     <w:p>
       <w:pPr>
@@ -19918,11 +19934,11 @@
       <w:pPr>
         <w:pStyle w:val="Cabealho4"/>
       </w:pPr>
-      <w:bookmarkStart w:id="133" w:name="_Toc466627124"/>
+      <w:bookmarkStart w:id="134" w:name="_Toc466627124"/>
       <w:r>
         <w:t>Behavior</w:t>
       </w:r>
-      <w:bookmarkEnd w:id="133"/>
+      <w:bookmarkEnd w:id="134"/>
     </w:p>
     <w:p>
       <w:pPr>
@@ -19942,13 +19958,13 @@
       <w:pPr>
         <w:pStyle w:val="Cabealho4"/>
       </w:pPr>
-      <w:bookmarkStart w:id="134" w:name="_Toc437009929"/>
-      <w:bookmarkStart w:id="135" w:name="_Toc466627125"/>
+      <w:bookmarkStart w:id="135" w:name="_Toc437009929"/>
+      <w:bookmarkStart w:id="136" w:name="_Toc466627125"/>
       <w:r>
         <w:t>Constraints</w:t>
       </w:r>
-      <w:bookmarkEnd w:id="134"/>
       <w:bookmarkEnd w:id="135"/>
+      <w:bookmarkEnd w:id="136"/>
     </w:p>
     <w:p>
       <w:pPr>
@@ -19974,11 +19990,11 @@
       <w:pPr>
         <w:pStyle w:val="Cabealho3"/>
       </w:pPr>
-      <w:bookmarkStart w:id="136" w:name="_Toc466627126"/>
+      <w:bookmarkStart w:id="137" w:name="_Toc466627126"/>
       <w:r>
         <w:t>Context Diagram</w:t>
       </w:r>
-      <w:bookmarkEnd w:id="136"/>
+      <w:bookmarkEnd w:id="137"/>
     </w:p>
     <w:p>
       <w:pPr>
@@ -19987,18 +20003,18 @@
           <w:rFonts w:cs="Arial"/>
         </w:rPr>
       </w:pPr>
-      <w:bookmarkStart w:id="137" w:name="_Toc434169498"/>
-      <w:bookmarkStart w:id="138" w:name="_Toc437009907"/>
-      <w:bookmarkStart w:id="139" w:name="_Toc466627127"/>
+      <w:bookmarkStart w:id="138" w:name="_Toc434169498"/>
+      <w:bookmarkStart w:id="139" w:name="_Toc437009907"/>
+      <w:bookmarkStart w:id="140" w:name="_Toc466627127"/>
       <w:r>
         <w:rPr>
           <w:rFonts w:cs="Arial"/>
         </w:rPr>
         <w:t>Variability mechanisms</w:t>
       </w:r>
-      <w:bookmarkEnd w:id="137"/>
       <w:bookmarkEnd w:id="138"/>
       <w:bookmarkEnd w:id="139"/>
+      <w:bookmarkEnd w:id="140"/>
     </w:p>
     <w:p>
       <w:pPr>
@@ -20007,24 +20023,24 @@
           <w:rFonts w:cs="Arial"/>
         </w:rPr>
       </w:pPr>
-      <w:bookmarkStart w:id="140" w:name="_Toc434169499"/>
-      <w:bookmarkStart w:id="141" w:name="_Toc437009908"/>
-      <w:bookmarkStart w:id="142" w:name="_Toc466627128"/>
+      <w:bookmarkStart w:id="141" w:name="_Toc434169499"/>
+      <w:bookmarkStart w:id="142" w:name="_Toc437009908"/>
+      <w:bookmarkStart w:id="143" w:name="_Toc466627128"/>
       <w:r>
         <w:rPr>
           <w:rFonts w:cs="Arial"/>
         </w:rPr>
         <w:t>Architecture Backgroun</w:t>
       </w:r>
-      <w:bookmarkEnd w:id="140"/>
       <w:bookmarkEnd w:id="141"/>
+      <w:bookmarkEnd w:id="142"/>
       <w:r>
         <w:rPr>
           <w:rFonts w:cs="Arial"/>
         </w:rPr>
         <w:t>d</w:t>
       </w:r>
-      <w:bookmarkEnd w:id="142"/>
+      <w:bookmarkEnd w:id="143"/>
     </w:p>
     <w:p>
       <w:pPr>
@@ -20042,21 +20058,21 @@
       <w:pPr>
         <w:pStyle w:val="Cabealho2"/>
       </w:pPr>
-      <w:bookmarkStart w:id="143" w:name="_Toc466627129"/>
+      <w:bookmarkStart w:id="144" w:name="_Toc466627129"/>
       <w:r>
         <w:t>Context Diagram View</w:t>
       </w:r>
-      <w:bookmarkEnd w:id="143"/>
+      <w:bookmarkEnd w:id="144"/>
     </w:p>
     <w:p>
       <w:pPr>
         <w:pStyle w:val="Cabealho3"/>
       </w:pPr>
-      <w:bookmarkStart w:id="144" w:name="_Toc466627130"/>
+      <w:bookmarkStart w:id="145" w:name="_Toc466627130"/>
       <w:r>
         <w:t>View Description</w:t>
       </w:r>
-      <w:bookmarkEnd w:id="144"/>
+      <w:bookmarkEnd w:id="145"/>
     </w:p>
     <w:p>
       <w:pPr>
@@ -20175,12 +20191,12 @@
       <w:pPr>
         <w:pStyle w:val="Cabealho3"/>
       </w:pPr>
-      <w:bookmarkStart w:id="145" w:name="_Toc466627131"/>
+      <w:bookmarkStart w:id="146" w:name="_Toc466627131"/>
       <w:r>
         <w:lastRenderedPageBreak/>
         <w:t>Primary Representation</w:t>
       </w:r>
-      <w:bookmarkEnd w:id="145"/>
+      <w:bookmarkEnd w:id="146"/>
     </w:p>
     <w:p>
       <w:pPr>
@@ -20292,7 +20308,7 @@
                                   <w:sz w:val="26"/>
                                 </w:rPr>
                               </w:pPr>
-                              <w:bookmarkStart w:id="146" w:name="_Toc466627255"/>
+                              <w:bookmarkStart w:id="147" w:name="_Toc466627255"/>
                               <w:r>
                                 <w:t xml:space="preserve">Ilustração </w:t>
                               </w:r>
@@ -20314,7 +20330,7 @@
                               <w:r>
                                 <w:t xml:space="preserve"> - Context Diagram</w:t>
                               </w:r>
-                              <w:bookmarkEnd w:id="146"/>
+                              <w:bookmarkEnd w:id="147"/>
                             </w:p>
                           </w:txbxContent>
                         </wps:txbx>
@@ -20389,21 +20405,21 @@
       <w:pPr>
         <w:pStyle w:val="Cabealho3"/>
       </w:pPr>
-      <w:bookmarkStart w:id="147" w:name="_Toc466627132"/>
+      <w:bookmarkStart w:id="149" w:name="_Toc466627132"/>
       <w:r>
         <w:t>Element Catalog</w:t>
       </w:r>
-      <w:bookmarkEnd w:id="147"/>
+      <w:bookmarkEnd w:id="149"/>
     </w:p>
     <w:p>
       <w:pPr>
         <w:pStyle w:val="Cabealho4"/>
       </w:pPr>
-      <w:bookmarkStart w:id="148" w:name="_Toc466627133"/>
+      <w:bookmarkStart w:id="150" w:name="_Toc466627133"/>
       <w:r>
         <w:t>Elements</w:t>
       </w:r>
-      <w:bookmarkEnd w:id="148"/>
+      <w:bookmarkEnd w:id="150"/>
     </w:p>
     <w:p>
       <w:pPr>
@@ -20526,11 +20542,11 @@
       <w:pPr>
         <w:pStyle w:val="Cabealho4"/>
       </w:pPr>
-      <w:bookmarkStart w:id="149" w:name="_Toc466627134"/>
+      <w:bookmarkStart w:id="151" w:name="_Toc466627134"/>
       <w:r>
         <w:t>Relations</w:t>
       </w:r>
-      <w:bookmarkEnd w:id="149"/>
+      <w:bookmarkEnd w:id="151"/>
     </w:p>
     <w:p>
       <w:pPr>
@@ -20550,11 +20566,11 @@
       <w:pPr>
         <w:pStyle w:val="Cabealho4"/>
       </w:pPr>
-      <w:bookmarkStart w:id="150" w:name="_Toc466627135"/>
+      <w:bookmarkStart w:id="152" w:name="_Toc466627135"/>
       <w:r>
         <w:t>Interfaces</w:t>
       </w:r>
-      <w:bookmarkEnd w:id="150"/>
+      <w:bookmarkEnd w:id="152"/>
     </w:p>
     <w:p>
       <w:pPr>
@@ -20574,11 +20590,11 @@
       <w:pPr>
         <w:pStyle w:val="Cabealho4"/>
       </w:pPr>
-      <w:bookmarkStart w:id="151" w:name="_Toc466627136"/>
+      <w:bookmarkStart w:id="153" w:name="_Toc466627136"/>
       <w:r>
         <w:t>Behavior</w:t>
       </w:r>
-      <w:bookmarkEnd w:id="151"/>
+      <w:bookmarkEnd w:id="153"/>
     </w:p>
     <w:p>
       <w:pPr>
@@ -20598,11 +20614,11 @@
       <w:pPr>
         <w:pStyle w:val="Cabealho4"/>
       </w:pPr>
-      <w:bookmarkStart w:id="152" w:name="_Toc466627137"/>
+      <w:bookmarkStart w:id="154" w:name="_Toc466627137"/>
       <w:r>
         <w:t>Constraints</w:t>
       </w:r>
-      <w:bookmarkEnd w:id="152"/>
+      <w:bookmarkEnd w:id="154"/>
     </w:p>
     <w:p>
       <w:pPr>
@@ -20622,12 +20638,12 @@
       <w:pPr>
         <w:pStyle w:val="Cabealho3"/>
       </w:pPr>
-      <w:bookmarkStart w:id="153" w:name="_Toc466627138"/>
+      <w:bookmarkStart w:id="155" w:name="_Toc466627138"/>
       <w:r>
         <w:lastRenderedPageBreak/>
         <w:t>Context Diagram</w:t>
       </w:r>
-      <w:bookmarkEnd w:id="153"/>
+      <w:bookmarkEnd w:id="155"/>
     </w:p>
     <w:p>
       <w:pPr>
@@ -20636,14 +20652,14 @@
           <w:rFonts w:cs="Arial"/>
         </w:rPr>
       </w:pPr>
-      <w:bookmarkStart w:id="154" w:name="_Toc466627139"/>
+      <w:bookmarkStart w:id="156" w:name="_Toc466627139"/>
       <w:r>
         <w:rPr>
           <w:rFonts w:cs="Arial"/>
         </w:rPr>
         <w:t>Variability mechanisms</w:t>
       </w:r>
-      <w:bookmarkEnd w:id="154"/>
+      <w:bookmarkEnd w:id="156"/>
     </w:p>
     <w:p>
       <w:pPr>
@@ -20652,7 +20668,7 @@
           <w:rFonts w:cs="Arial"/>
         </w:rPr>
       </w:pPr>
-      <w:bookmarkStart w:id="155" w:name="_Toc466627140"/>
+      <w:bookmarkStart w:id="157" w:name="_Toc466627140"/>
       <w:r>
         <w:rPr>
           <w:rFonts w:cs="Arial"/>
@@ -20665,7 +20681,7 @@
         </w:rPr>
         <w:t>d</w:t>
       </w:r>
-      <w:bookmarkEnd w:id="155"/>
+      <w:bookmarkEnd w:id="157"/>
     </w:p>
     <w:p>
       <w:pPr>
@@ -20676,24 +20692,24 @@
       <w:pPr>
         <w:pStyle w:val="Cabealho2"/>
       </w:pPr>
-      <w:bookmarkStart w:id="156" w:name="_Toc466627141"/>
+      <w:bookmarkStart w:id="158" w:name="_Toc466627141"/>
       <w:r>
         <w:t>Module Decomposition &amp; Uses</w:t>
       </w:r>
       <w:r>
         <w:t xml:space="preserve"> View</w:t>
       </w:r>
-      <w:bookmarkEnd w:id="156"/>
+      <w:bookmarkEnd w:id="158"/>
     </w:p>
     <w:p>
       <w:pPr>
         <w:pStyle w:val="Cabealho3"/>
       </w:pPr>
-      <w:bookmarkStart w:id="157" w:name="_Toc466627142"/>
+      <w:bookmarkStart w:id="159" w:name="_Toc466627142"/>
       <w:r>
         <w:t>View Description</w:t>
       </w:r>
-      <w:bookmarkEnd w:id="157"/>
+      <w:bookmarkEnd w:id="159"/>
     </w:p>
     <w:p>
       <w:pPr>
@@ -20760,6 +20776,25 @@
         <w:rPr>
           <w:szCs w:val="22"/>
         </w:rPr>
+        <w:t xml:space="preserve">, </w:t>
+      </w:r>
+      <w:r>
+        <w:rPr>
+          <w:szCs w:val="22"/>
+          <w:highlight w:val="yellow"/>
+        </w:rPr>
+        <w:t>which is written in Java</w:t>
+      </w:r>
+      <w:r>
+        <w:rPr>
+          <w:szCs w:val="22"/>
+        </w:rPr>
+        <w:t>,</w:t>
+      </w:r>
+      <w:r>
+        <w:rPr>
+          <w:szCs w:val="22"/>
+        </w:rPr>
         <w:t xml:space="preserve"> through http requests, and this one interacts with the database by </w:t>
       </w:r>
       <w:r>
@@ -20776,11 +20811,11 @@
         <w:t xml:space="preserve"> requests. Finally, both application and server uses external API's to create graphs and import/export data files, respectively.</w:t>
       </w:r>
     </w:p>
-    <w:bookmarkStart w:id="158" w:name="_Toc466627143"/>
     <w:p>
       <w:pPr>
         <w:pStyle w:val="Cabealho3"/>
       </w:pPr>
+      <w:bookmarkStart w:id="160" w:name="_Toc466627143"/>
       <w:r>
         <w:rPr>
           <w:noProof/>
@@ -20887,7 +20922,7 @@
                                   <w:color w:val="000000"/>
                                 </w:rPr>
                               </w:pPr>
-                              <w:bookmarkStart w:id="159" w:name="_Toc466627256"/>
+                              <w:bookmarkStart w:id="161" w:name="_Toc466627256"/>
                               <w:r>
                                 <w:t xml:space="preserve">Ilustração </w:t>
                               </w:r>
@@ -20909,7 +20944,7 @@
                               <w:r>
                                 <w:t xml:space="preserve"> - Module Decomposition &amp; Uses Diagram</w:t>
                               </w:r>
-                              <w:bookmarkEnd w:id="159"/>
+                              <w:bookmarkEnd w:id="161"/>
                             </w:p>
                           </w:txbxContent>
                         </wps:txbx>
@@ -20981,27 +21016,27 @@
       <w:r>
         <w:t>Primary Representation</w:t>
       </w:r>
-      <w:bookmarkEnd w:id="158"/>
+      <w:bookmarkEnd w:id="160"/>
     </w:p>
     <w:p>
       <w:pPr>
         <w:pStyle w:val="Cabealho3"/>
       </w:pPr>
-      <w:bookmarkStart w:id="160" w:name="_Toc466627144"/>
+      <w:bookmarkStart w:id="163" w:name="_Toc466627144"/>
       <w:r>
         <w:t>Element Catalog</w:t>
       </w:r>
-      <w:bookmarkEnd w:id="160"/>
+      <w:bookmarkEnd w:id="163"/>
     </w:p>
     <w:p>
       <w:pPr>
         <w:pStyle w:val="Cabealho4"/>
       </w:pPr>
-      <w:bookmarkStart w:id="161" w:name="_Toc466627145"/>
+      <w:bookmarkStart w:id="164" w:name="_Toc466627145"/>
       <w:r>
         <w:t>Elements</w:t>
       </w:r>
-      <w:bookmarkEnd w:id="161"/>
+      <w:bookmarkEnd w:id="164"/>
     </w:p>
     <w:p>
       <w:pPr>
@@ -21037,7 +21072,20 @@
         <w:rPr>
           <w:szCs w:val="22"/>
         </w:rPr>
-        <w:t>application;</w:t>
+        <w:t>application</w:t>
+      </w:r>
+      <w:r>
+        <w:rPr>
+          <w:szCs w:val="22"/>
+          <w:highlight w:val="yellow"/>
+        </w:rPr>
+        <w:t>, which uses Bootstrap and JQuery</w:t>
+      </w:r>
+      <w:r>
+        <w:rPr>
+          <w:szCs w:val="22"/>
+        </w:rPr>
+        <w:t>;</w:t>
       </w:r>
     </w:p>
     <w:p>
@@ -21073,6 +21121,13 @@
       <w:r>
         <w:rPr>
           <w:szCs w:val="22"/>
+          <w:highlight w:val="yellow"/>
+        </w:rPr>
+        <w:t>, which is written in Java and uses the framework Spring</w:t>
+      </w:r>
+      <w:r>
+        <w:rPr>
+          <w:szCs w:val="22"/>
         </w:rPr>
         <w:t>;</w:t>
       </w:r>
@@ -21099,7 +21154,20 @@
         <w:rPr>
           <w:szCs w:val="22"/>
         </w:rPr>
-        <w:t>: Our database;</w:t>
+        <w:t>: Our database</w:t>
+      </w:r>
+      <w:r>
+        <w:rPr>
+          <w:szCs w:val="22"/>
+          <w:highlight w:val="yellow"/>
+        </w:rPr>
+        <w:t>, which is MongoDB, a non-relational database</w:t>
+      </w:r>
+      <w:r>
+        <w:rPr>
+          <w:szCs w:val="22"/>
+        </w:rPr>
+        <w:t>;</w:t>
       </w:r>
     </w:p>
     <w:p>
@@ -21162,12 +21230,12 @@
       <w:pPr>
         <w:pStyle w:val="Cabealho4"/>
       </w:pPr>
-      <w:bookmarkStart w:id="162" w:name="_Toc466627146"/>
+      <w:bookmarkStart w:id="165" w:name="_Toc466627146"/>
       <w:r>
         <w:lastRenderedPageBreak/>
         <w:t>Relations</w:t>
       </w:r>
-      <w:bookmarkEnd w:id="162"/>
+      <w:bookmarkEnd w:id="165"/>
     </w:p>
     <w:p>
       <w:pPr>
@@ -21191,6 +21259,15 @@
         <w:t>, on client side</w:t>
       </w:r>
       <w:r>
+        <w:t xml:space="preserve">, </w:t>
+      </w:r>
+      <w:r>
+        <w:rPr>
+          <w:highlight w:val="yellow"/>
+        </w:rPr>
+        <w:t>using JavaScript</w:t>
+      </w:r>
+      <w:r>
         <w:t>;</w:t>
       </w:r>
     </w:p>
@@ -21216,7 +21293,19 @@
         <w:t>API</w:t>
       </w:r>
       <w:r>
-        <w:t>, using http requests;</w:t>
+        <w:t>, using http requests</w:t>
+      </w:r>
+      <w:r>
+        <w:t xml:space="preserve">. </w:t>
+      </w:r>
+      <w:r>
+        <w:rPr>
+          <w:highlight w:val="yellow"/>
+        </w:rPr>
+        <w:t>The API has a group of services that allows to enrich the user interface</w:t>
+      </w:r>
+      <w:r>
+        <w:t>;</w:t>
       </w:r>
     </w:p>
     <w:p>
@@ -21279,11 +21368,11 @@
       <w:pPr>
         <w:pStyle w:val="Cabealho4"/>
       </w:pPr>
-      <w:bookmarkStart w:id="163" w:name="_Toc466627147"/>
+      <w:bookmarkStart w:id="166" w:name="_Toc466627147"/>
       <w:r>
         <w:t>Interfaces</w:t>
       </w:r>
-      <w:bookmarkEnd w:id="163"/>
+      <w:bookmarkEnd w:id="166"/>
     </w:p>
     <w:p>
       <w:pPr>
@@ -21297,11 +21386,11 @@
       <w:pPr>
         <w:pStyle w:val="Cabealho4"/>
       </w:pPr>
-      <w:bookmarkStart w:id="164" w:name="_Toc466627148"/>
+      <w:bookmarkStart w:id="167" w:name="_Toc466627148"/>
       <w:r>
         <w:t>Behavior</w:t>
       </w:r>
-      <w:bookmarkEnd w:id="164"/>
+      <w:bookmarkEnd w:id="167"/>
     </w:p>
     <w:p>
       <w:pPr>
@@ -21315,11 +21404,11 @@
       <w:pPr>
         <w:pStyle w:val="Cabealho4"/>
       </w:pPr>
-      <w:bookmarkStart w:id="165" w:name="_Toc466627149"/>
+      <w:bookmarkStart w:id="168" w:name="_Toc466627149"/>
       <w:r>
         <w:t>Constraints</w:t>
       </w:r>
-      <w:bookmarkEnd w:id="165"/>
+      <w:bookmarkEnd w:id="168"/>
     </w:p>
     <w:p>
       <w:pPr>
@@ -21333,11 +21422,11 @@
       <w:pPr>
         <w:pStyle w:val="Cabealho3"/>
       </w:pPr>
-      <w:bookmarkStart w:id="166" w:name="_Toc466627150"/>
+      <w:bookmarkStart w:id="169" w:name="_Toc466627150"/>
       <w:r>
         <w:t>Context Diagram</w:t>
       </w:r>
-      <w:bookmarkEnd w:id="166"/>
+      <w:bookmarkEnd w:id="169"/>
     </w:p>
     <w:p>
       <w:pPr>
@@ -21346,14 +21435,14 @@
           <w:rFonts w:cs="Arial"/>
         </w:rPr>
       </w:pPr>
-      <w:bookmarkStart w:id="167" w:name="_Toc466627151"/>
+      <w:bookmarkStart w:id="170" w:name="_Toc466627151"/>
       <w:r>
         <w:rPr>
           <w:rFonts w:cs="Arial"/>
         </w:rPr>
         <w:t>Variability mechanisms</w:t>
       </w:r>
-      <w:bookmarkEnd w:id="167"/>
+      <w:bookmarkEnd w:id="170"/>
     </w:p>
     <w:p>
       <w:pPr>
@@ -21362,7 +21451,7 @@
           <w:rFonts w:cs="Arial"/>
         </w:rPr>
       </w:pPr>
-      <w:bookmarkStart w:id="168" w:name="_Toc466627152"/>
+      <w:bookmarkStart w:id="171" w:name="_Toc466627152"/>
       <w:r>
         <w:rPr>
           <w:rFonts w:cs="Arial"/>
@@ -21375,7 +21464,7 @@
         </w:rPr>
         <w:t>d</w:t>
       </w:r>
-      <w:bookmarkEnd w:id="168"/>
+      <w:bookmarkEnd w:id="171"/>
     </w:p>
     <w:p>
       <w:pPr>
@@ -21386,21 +21475,21 @@
       <w:pPr>
         <w:pStyle w:val="Cabealho2"/>
       </w:pPr>
-      <w:bookmarkStart w:id="169" w:name="_Toc466627153"/>
+      <w:bookmarkStart w:id="172" w:name="_Toc466627153"/>
       <w:r>
         <w:t>C&amp;C View</w:t>
       </w:r>
-      <w:bookmarkEnd w:id="169"/>
+      <w:bookmarkEnd w:id="172"/>
     </w:p>
     <w:p>
       <w:pPr>
         <w:pStyle w:val="Cabealho3"/>
       </w:pPr>
-      <w:bookmarkStart w:id="170" w:name="_Toc466627154"/>
+      <w:bookmarkStart w:id="173" w:name="_Toc466627154"/>
       <w:r>
         <w:t>View Description</w:t>
       </w:r>
-      <w:bookmarkEnd w:id="170"/>
+      <w:bookmarkEnd w:id="173"/>
     </w:p>
     <w:p>
       <w:pPr>
@@ -21495,7 +21584,22 @@
         <w:t xml:space="preserve">http requests. </w:t>
       </w:r>
       <w:r>
-        <w:t xml:space="preserve">That decision was made with the purpose of maintain the single responsibility principle. </w:t>
+        <w:t xml:space="preserve">That decision was made with the purpose of maintain the single responsibility </w:t>
+      </w:r>
+      <w:r>
+        <w:rPr>
+          <w:highlight w:val="yellow"/>
+        </w:rPr>
+        <w:t>principle</w:t>
+      </w:r>
+      <w:r>
+        <w:rPr>
+          <w:highlight w:val="yellow"/>
+        </w:rPr>
+        <w:t xml:space="preserve"> and to guarantee the possibility of future implementations, like for example, for mobile devices</w:t>
+      </w:r>
+      <w:r>
+        <w:t xml:space="preserve">. </w:t>
       </w:r>
       <w:r>
         <w:t xml:space="preserve">Finally, the </w:t>
@@ -21522,11 +21626,11 @@
         <w:t xml:space="preserve"> requests.</w:t>
       </w:r>
     </w:p>
-    <w:bookmarkStart w:id="171" w:name="_Toc466627155"/>
     <w:p>
       <w:pPr>
         <w:pStyle w:val="Cabealho3"/>
       </w:pPr>
+      <w:bookmarkStart w:id="174" w:name="_Toc466627155"/>
       <w:r>
         <w:rPr>
           <w:noProof/>
@@ -21588,7 +21692,7 @@
                                 <w:sz w:val="26"/>
                               </w:rPr>
                             </w:pPr>
-                            <w:bookmarkStart w:id="172" w:name="_Toc466627257"/>
+                            <w:bookmarkStart w:id="175" w:name="_Toc466627257"/>
                             <w:r>
                               <w:t xml:space="preserve">Ilustração </w:t>
                             </w:r>
@@ -21610,7 +21714,7 @@
                             <w:r>
                               <w:t xml:space="preserve"> - C&amp;C Diagram</w:t>
                             </w:r>
-                            <w:bookmarkEnd w:id="172"/>
+                            <w:bookmarkEnd w:id="175"/>
                           </w:p>
                         </w:txbxContent>
                       </wps:txbx>
@@ -21752,27 +21856,27 @@
       <w:r>
         <w:t>Primary Representation</w:t>
       </w:r>
-      <w:bookmarkEnd w:id="171"/>
+      <w:bookmarkEnd w:id="174"/>
     </w:p>
     <w:p>
       <w:pPr>
         <w:pStyle w:val="Cabealho3"/>
       </w:pPr>
-      <w:bookmarkStart w:id="173" w:name="_Toc466627156"/>
+      <w:bookmarkStart w:id="177" w:name="_Toc466627156"/>
       <w:r>
         <w:t>Element Catalog</w:t>
       </w:r>
-      <w:bookmarkEnd w:id="173"/>
+      <w:bookmarkEnd w:id="177"/>
     </w:p>
     <w:p>
       <w:pPr>
         <w:pStyle w:val="Cabealho4"/>
       </w:pPr>
-      <w:bookmarkStart w:id="174" w:name="_Toc466627157"/>
+      <w:bookmarkStart w:id="178" w:name="_Toc466627157"/>
       <w:r>
         <w:t>Elements</w:t>
       </w:r>
-      <w:bookmarkEnd w:id="174"/>
+      <w:bookmarkEnd w:id="178"/>
     </w:p>
     <w:p>
       <w:pPr>
@@ -21850,12 +21954,12 @@
       <w:pPr>
         <w:pStyle w:val="Cabealho4"/>
       </w:pPr>
-      <w:bookmarkStart w:id="175" w:name="_Toc466627158"/>
+      <w:bookmarkStart w:id="179" w:name="_Toc466627158"/>
       <w:r>
         <w:lastRenderedPageBreak/>
         <w:t>Relations</w:t>
       </w:r>
-      <w:bookmarkEnd w:id="175"/>
+      <w:bookmarkEnd w:id="179"/>
     </w:p>
     <w:p>
       <w:pPr>
@@ -21925,8 +22029,6 @@
       <w:r>
         <w:t xml:space="preserve"> application interacts with an extern library to create graphs;</w:t>
       </w:r>
-      <w:bookmarkStart w:id="176" w:name="_GoBack"/>
-      <w:bookmarkEnd w:id="176"/>
     </w:p>
     <w:p>
       <w:pPr>
@@ -21997,11 +22099,11 @@
         <w:pStyle w:val="Cabealho4"/>
         <w:spacing w:line="360" w:lineRule="auto"/>
       </w:pPr>
-      <w:bookmarkStart w:id="177" w:name="_Toc466627159"/>
+      <w:bookmarkStart w:id="180" w:name="_Toc466627159"/>
       <w:r>
         <w:t>Interfaces</w:t>
       </w:r>
-      <w:bookmarkEnd w:id="177"/>
+      <w:bookmarkEnd w:id="180"/>
     </w:p>
     <w:p>
       <w:pPr>
@@ -22064,7 +22166,33 @@
           <w:sz w:val="22"/>
           <w:szCs w:val="22"/>
         </w:rPr>
-        <w:t>, using http requests;</w:t>
+        <w:t>, using http requests</w:t>
+      </w:r>
+      <w:r>
+        <w:rPr>
+          <w:rFonts w:ascii="Times New Roman" w:hAnsi="Times New Roman"/>
+          <w:sz w:val="22"/>
+          <w:szCs w:val="22"/>
+        </w:rPr>
+        <w:t xml:space="preserve">. </w:t>
+      </w:r>
+      <w:r>
+        <w:rPr>
+          <w:rFonts w:ascii="Times New Roman" w:hAnsi="Times New Roman"/>
+          <w:sz w:val="22"/>
+          <w:szCs w:val="22"/>
+          <w:highlight w:val="yellow"/>
+        </w:rPr>
+        <w:t>This interface allows to get all the services related with the calculation operation (For example: calculate the median)</w:t>
+      </w:r>
+      <w:r>
+        <w:rPr>
+          <w:rFonts w:ascii="Times New Roman" w:hAnsi="Times New Roman"/>
+          <w:sz w:val="22"/>
+          <w:szCs w:val="22"/>
+          <w:highlight w:val="yellow"/>
+        </w:rPr>
+        <w:t>;</w:t>
       </w:r>
     </w:p>
     <w:p>
@@ -22128,7 +22256,68 @@
           <w:sz w:val="22"/>
           <w:szCs w:val="22"/>
         </w:rPr>
-        <w:t>, using http requests;</w:t>
+        <w:t>, using http requests</w:t>
+      </w:r>
+      <w:r>
+        <w:rPr>
+          <w:rFonts w:ascii="Times New Roman" w:hAnsi="Times New Roman"/>
+          <w:sz w:val="22"/>
+          <w:szCs w:val="22"/>
+        </w:rPr>
+        <w:t>.</w:t>
+      </w:r>
+      <w:r>
+        <w:rPr>
+          <w:rFonts w:ascii="Times New Roman" w:hAnsi="Times New Roman"/>
+          <w:sz w:val="22"/>
+          <w:szCs w:val="22"/>
+          <w:highlight w:val="yellow"/>
+        </w:rPr>
+        <w:t xml:space="preserve"> This interface allows to get all the services related with the </w:t>
+      </w:r>
+      <w:r>
+        <w:rPr>
+          <w:rFonts w:ascii="Times New Roman" w:hAnsi="Times New Roman"/>
+          <w:sz w:val="22"/>
+          <w:szCs w:val="22"/>
+          <w:highlight w:val="yellow"/>
+        </w:rPr>
+        <w:t>transform</w:t>
+      </w:r>
+      <w:r>
+        <w:rPr>
+          <w:rFonts w:ascii="Times New Roman" w:hAnsi="Times New Roman"/>
+          <w:sz w:val="22"/>
+          <w:szCs w:val="22"/>
+          <w:highlight w:val="yellow"/>
+        </w:rPr>
+        <w:t xml:space="preserve"> operation (For example: </w:t>
+      </w:r>
+      <w:r>
+        <w:rPr>
+          <w:rFonts w:ascii="Times New Roman" w:hAnsi="Times New Roman"/>
+          <w:sz w:val="22"/>
+          <w:szCs w:val="22"/>
+          <w:highlight w:val="yellow"/>
+        </w:rPr>
+        <w:t>add a scalar</w:t>
+      </w:r>
+      <w:r>
+        <w:rPr>
+          <w:rFonts w:ascii="Times New Roman" w:hAnsi="Times New Roman"/>
+          <w:sz w:val="22"/>
+          <w:szCs w:val="22"/>
+          <w:highlight w:val="yellow"/>
+        </w:rPr>
+        <w:t>)</w:t>
+      </w:r>
+      <w:r>
+        <w:rPr>
+          <w:rFonts w:ascii="Times New Roman" w:hAnsi="Times New Roman"/>
+          <w:sz w:val="22"/>
+          <w:szCs w:val="22"/>
+        </w:rPr>
+        <w:t>;</w:t>
       </w:r>
     </w:p>
     <w:p>
@@ -22192,7 +22381,68 @@
           <w:sz w:val="22"/>
           <w:szCs w:val="22"/>
         </w:rPr>
-        <w:t>, using http requests;</w:t>
+        <w:t>, using http requests</w:t>
+      </w:r>
+      <w:r>
+        <w:rPr>
+          <w:rFonts w:ascii="Times New Roman" w:hAnsi="Times New Roman"/>
+          <w:sz w:val="22"/>
+          <w:szCs w:val="22"/>
+        </w:rPr>
+        <w:t>.</w:t>
+      </w:r>
+      <w:r>
+        <w:rPr>
+          <w:rFonts w:ascii="Times New Roman" w:hAnsi="Times New Roman"/>
+          <w:sz w:val="22"/>
+          <w:szCs w:val="22"/>
+          <w:highlight w:val="yellow"/>
+        </w:rPr>
+        <w:t xml:space="preserve"> This interface allows to get all the services related with the </w:t>
+      </w:r>
+      <w:r>
+        <w:rPr>
+          <w:rFonts w:ascii="Times New Roman" w:hAnsi="Times New Roman"/>
+          <w:sz w:val="22"/>
+          <w:szCs w:val="22"/>
+          <w:highlight w:val="yellow"/>
+        </w:rPr>
+        <w:t>dataset manipulation</w:t>
+      </w:r>
+      <w:r>
+        <w:rPr>
+          <w:rFonts w:ascii="Times New Roman" w:hAnsi="Times New Roman"/>
+          <w:sz w:val="22"/>
+          <w:szCs w:val="22"/>
+          <w:highlight w:val="yellow"/>
+        </w:rPr>
+        <w:t xml:space="preserve"> (For example: </w:t>
+      </w:r>
+      <w:r>
+        <w:rPr>
+          <w:rFonts w:ascii="Times New Roman" w:hAnsi="Times New Roman"/>
+          <w:sz w:val="22"/>
+          <w:szCs w:val="22"/>
+          <w:highlight w:val="yellow"/>
+        </w:rPr>
+        <w:t>save dataset</w:t>
+      </w:r>
+      <w:r>
+        <w:rPr>
+          <w:rFonts w:ascii="Times New Roman" w:hAnsi="Times New Roman"/>
+          <w:sz w:val="22"/>
+          <w:szCs w:val="22"/>
+          <w:highlight w:val="yellow"/>
+        </w:rPr>
+        <w:t>)</w:t>
+      </w:r>
+      <w:r>
+        <w:rPr>
+          <w:rFonts w:ascii="Times New Roman" w:hAnsi="Times New Roman"/>
+          <w:sz w:val="22"/>
+          <w:szCs w:val="22"/>
+        </w:rPr>
+        <w:t>;</w:t>
       </w:r>
     </w:p>
     <w:p>
@@ -22256,7 +22506,86 @@
           <w:sz w:val="22"/>
           <w:szCs w:val="22"/>
         </w:rPr>
-        <w:t>, using http requests;</w:t>
+        <w:t>, using http requests</w:t>
+      </w:r>
+      <w:r>
+        <w:rPr>
+          <w:rFonts w:ascii="Times New Roman" w:hAnsi="Times New Roman"/>
+          <w:sz w:val="22"/>
+          <w:szCs w:val="22"/>
+        </w:rPr>
+        <w:t>.</w:t>
+      </w:r>
+      <w:r>
+        <w:rPr>
+          <w:rFonts w:ascii="Times New Roman" w:hAnsi="Times New Roman"/>
+          <w:sz w:val="22"/>
+          <w:szCs w:val="22"/>
+          <w:highlight w:val="yellow"/>
+        </w:rPr>
+        <w:t xml:space="preserve"> </w:t>
+      </w:r>
+      <w:r>
+        <w:rPr>
+          <w:rFonts w:ascii="Times New Roman" w:hAnsi="Times New Roman"/>
+          <w:sz w:val="22"/>
+          <w:szCs w:val="22"/>
+          <w:highlight w:val="yellow"/>
+        </w:rPr>
+        <w:t xml:space="preserve">This interface allows to get all the services related with the </w:t>
+      </w:r>
+      <w:r>
+        <w:rPr>
+          <w:rFonts w:ascii="Times New Roman" w:hAnsi="Times New Roman"/>
+          <w:sz w:val="22"/>
+          <w:szCs w:val="22"/>
+          <w:highlight w:val="yellow"/>
+        </w:rPr>
+        <w:t xml:space="preserve">dataset </w:t>
+      </w:r>
+      <w:r>
+        <w:rPr>
+          <w:rFonts w:ascii="Times New Roman" w:hAnsi="Times New Roman"/>
+          <w:sz w:val="22"/>
+          <w:szCs w:val="22"/>
+          <w:highlight w:val="yellow"/>
+        </w:rPr>
+        <w:t>import</w:t>
+      </w:r>
+      <w:r>
+        <w:rPr>
+          <w:rFonts w:ascii="Times New Roman" w:hAnsi="Times New Roman"/>
+          <w:sz w:val="22"/>
+          <w:szCs w:val="22"/>
+          <w:highlight w:val="yellow"/>
+        </w:rPr>
+        <w:t xml:space="preserve"> (For example: </w:t>
+      </w:r>
+      <w:r>
+        <w:rPr>
+          <w:rFonts w:ascii="Times New Roman" w:hAnsi="Times New Roman"/>
+          <w:sz w:val="22"/>
+          <w:szCs w:val="22"/>
+          <w:highlight w:val="yellow"/>
+        </w:rPr>
+        <w:t>import XML</w:t>
+      </w:r>
+      <w:r>
+        <w:rPr>
+          <w:rFonts w:ascii="Times New Roman" w:hAnsi="Times New Roman"/>
+          <w:sz w:val="22"/>
+          <w:szCs w:val="22"/>
+          <w:highlight w:val="yellow"/>
+        </w:rPr>
+        <w:t>)</w:t>
+      </w:r>
+      <w:r>
+        <w:rPr>
+          <w:rFonts w:ascii="Times New Roman" w:hAnsi="Times New Roman"/>
+          <w:sz w:val="22"/>
+          <w:szCs w:val="22"/>
+        </w:rPr>
+        <w:t>;</w:t>
       </w:r>
     </w:p>
     <w:p>
@@ -22320,7 +22649,86 @@
           <w:sz w:val="22"/>
           <w:szCs w:val="22"/>
         </w:rPr>
-        <w:t>, using http requests;</w:t>
+        <w:t>, using http requests</w:t>
+      </w:r>
+      <w:r>
+        <w:rPr>
+          <w:rFonts w:ascii="Times New Roman" w:hAnsi="Times New Roman"/>
+          <w:sz w:val="22"/>
+          <w:szCs w:val="22"/>
+        </w:rPr>
+        <w:t xml:space="preserve">. </w:t>
+      </w:r>
+      <w:r>
+        <w:rPr>
+          <w:rFonts w:ascii="Times New Roman" w:hAnsi="Times New Roman"/>
+          <w:sz w:val="22"/>
+          <w:szCs w:val="22"/>
+          <w:highlight w:val="yellow"/>
+        </w:rPr>
+        <w:t xml:space="preserve">This interface allows to get all the services related with the </w:t>
+      </w:r>
+      <w:r>
+        <w:rPr>
+          <w:rFonts w:ascii="Times New Roman" w:hAnsi="Times New Roman"/>
+          <w:sz w:val="22"/>
+          <w:szCs w:val="22"/>
+          <w:highlight w:val="yellow"/>
+        </w:rPr>
+        <w:t xml:space="preserve">dataset </w:t>
+      </w:r>
+      <w:r>
+        <w:rPr>
+          <w:rFonts w:ascii="Times New Roman" w:hAnsi="Times New Roman"/>
+          <w:sz w:val="22"/>
+          <w:szCs w:val="22"/>
+          <w:highlight w:val="yellow"/>
+        </w:rPr>
+        <w:t>export</w:t>
+      </w:r>
+      <w:r>
+        <w:rPr>
+          <w:rFonts w:ascii="Times New Roman" w:hAnsi="Times New Roman"/>
+          <w:sz w:val="22"/>
+          <w:szCs w:val="22"/>
+          <w:highlight w:val="yellow"/>
+        </w:rPr>
+        <w:t xml:space="preserve"> (For example: </w:t>
+      </w:r>
+      <w:r>
+        <w:rPr>
+          <w:rFonts w:ascii="Times New Roman" w:hAnsi="Times New Roman"/>
+          <w:sz w:val="22"/>
+          <w:szCs w:val="22"/>
+          <w:highlight w:val="yellow"/>
+        </w:rPr>
+        <w:t>export as</w:t>
+      </w:r>
+      <w:r>
+        <w:rPr>
+          <w:rFonts w:ascii="Times New Roman" w:hAnsi="Times New Roman"/>
+          <w:sz w:val="22"/>
+          <w:szCs w:val="22"/>
+          <w:highlight w:val="yellow"/>
+        </w:rPr>
+        <w:t xml:space="preserve"> XML</w:t>
+      </w:r>
+      <w:r>
+        <w:rPr>
+          <w:rFonts w:ascii="Times New Roman" w:hAnsi="Times New Roman"/>
+          <w:sz w:val="22"/>
+          <w:szCs w:val="22"/>
+          <w:highlight w:val="yellow"/>
+        </w:rPr>
+        <w:t>)</w:t>
+      </w:r>
+      <w:r>
+        <w:rPr>
+          <w:rFonts w:ascii="Times New Roman" w:hAnsi="Times New Roman"/>
+          <w:sz w:val="22"/>
+          <w:szCs w:val="22"/>
+        </w:rPr>
+        <w:t>;</w:t>
       </w:r>
     </w:p>
     <w:p>
@@ -22384,6 +22792,59 @@
           <w:sz w:val="22"/>
           <w:szCs w:val="22"/>
         </w:rPr>
+        <w:t xml:space="preserve">. </w:t>
+      </w:r>
+      <w:r>
+        <w:rPr>
+          <w:rFonts w:ascii="Times New Roman" w:hAnsi="Times New Roman"/>
+          <w:sz w:val="22"/>
+          <w:szCs w:val="22"/>
+          <w:highlight w:val="yellow"/>
+        </w:rPr>
+        <w:t xml:space="preserve">This interface allows to get all the services related with the </w:t>
+      </w:r>
+      <w:r>
+        <w:rPr>
+          <w:rFonts w:ascii="Times New Roman" w:hAnsi="Times New Roman"/>
+          <w:sz w:val="22"/>
+          <w:szCs w:val="22"/>
+          <w:highlight w:val="yellow"/>
+        </w:rPr>
+        <w:t>graph drawing</w:t>
+      </w:r>
+      <w:r>
+        <w:rPr>
+          <w:rFonts w:ascii="Times New Roman" w:hAnsi="Times New Roman"/>
+          <w:sz w:val="22"/>
+          <w:szCs w:val="22"/>
+          <w:highlight w:val="yellow"/>
+        </w:rPr>
+        <w:t xml:space="preserve"> (For example: </w:t>
+      </w:r>
+      <w:r>
+        <w:rPr>
+          <w:rFonts w:ascii="Times New Roman" w:hAnsi="Times New Roman"/>
+          <w:sz w:val="22"/>
+          <w:szCs w:val="22"/>
+          <w:highlight w:val="yellow"/>
+        </w:rPr>
+        <w:t>pie chart</w:t>
+      </w:r>
+      <w:r>
+        <w:rPr>
+          <w:rFonts w:ascii="Times New Roman" w:hAnsi="Times New Roman"/>
+          <w:sz w:val="22"/>
+          <w:szCs w:val="22"/>
+          <w:highlight w:val="yellow"/>
+        </w:rPr>
+        <w:t>)</w:t>
+      </w:r>
+      <w:r>
+        <w:rPr>
+          <w:rFonts w:ascii="Times New Roman" w:hAnsi="Times New Roman"/>
+          <w:sz w:val="22"/>
+          <w:szCs w:val="22"/>
+        </w:rPr>
         <w:t>;</w:t>
       </w:r>
     </w:p>
@@ -22450,16 +22911,87 @@
         </w:rPr>
         <w:t>.</w:t>
       </w:r>
+      <w:r>
+        <w:rPr>
+          <w:rFonts w:ascii="Times New Roman" w:hAnsi="Times New Roman"/>
+          <w:sz w:val="22"/>
+          <w:szCs w:val="22"/>
+          <w:highlight w:val="yellow"/>
+        </w:rPr>
+        <w:t xml:space="preserve"> </w:t>
+      </w:r>
+      <w:r>
+        <w:rPr>
+          <w:rFonts w:ascii="Times New Roman" w:hAnsi="Times New Roman"/>
+          <w:sz w:val="22"/>
+          <w:szCs w:val="22"/>
+          <w:highlight w:val="yellow"/>
+        </w:rPr>
+        <w:t xml:space="preserve">This interface allows to get all the services related with the </w:t>
+      </w:r>
+      <w:r>
+        <w:rPr>
+          <w:rFonts w:ascii="Times New Roman" w:hAnsi="Times New Roman"/>
+          <w:sz w:val="22"/>
+          <w:szCs w:val="22"/>
+          <w:highlight w:val="yellow"/>
+        </w:rPr>
+        <w:t>files</w:t>
+      </w:r>
+      <w:r>
+        <w:rPr>
+          <w:rFonts w:ascii="Times New Roman" w:hAnsi="Times New Roman"/>
+          <w:sz w:val="22"/>
+          <w:szCs w:val="22"/>
+          <w:highlight w:val="yellow"/>
+        </w:rPr>
+        <w:t xml:space="preserve"> manipulation</w:t>
+      </w:r>
+      <w:r>
+        <w:rPr>
+          <w:rFonts w:ascii="Times New Roman" w:hAnsi="Times New Roman"/>
+          <w:sz w:val="22"/>
+          <w:szCs w:val="22"/>
+          <w:highlight w:val="yellow"/>
+        </w:rPr>
+        <w:t xml:space="preserve"> (For example: </w:t>
+      </w:r>
+      <w:r>
+        <w:rPr>
+          <w:rFonts w:ascii="Times New Roman" w:hAnsi="Times New Roman"/>
+          <w:sz w:val="22"/>
+          <w:szCs w:val="22"/>
+          <w:highlight w:val="yellow"/>
+        </w:rPr>
+        <w:t>convert from json to xml file</w:t>
+      </w:r>
+      <w:r>
+        <w:rPr>
+          <w:rFonts w:ascii="Times New Roman" w:hAnsi="Times New Roman"/>
+          <w:sz w:val="22"/>
+          <w:szCs w:val="22"/>
+          <w:highlight w:val="yellow"/>
+        </w:rPr>
+        <w:t>)</w:t>
+      </w:r>
+      <w:r>
+        <w:rPr>
+          <w:rFonts w:ascii="Times New Roman" w:hAnsi="Times New Roman"/>
+          <w:sz w:val="22"/>
+          <w:szCs w:val="22"/>
+        </w:rPr>
+        <w:t>.</w:t>
+      </w:r>
     </w:p>
     <w:p>
       <w:pPr>
         <w:pStyle w:val="Cabealho4"/>
       </w:pPr>
-      <w:bookmarkStart w:id="178" w:name="_Toc466627160"/>
+      <w:bookmarkStart w:id="181" w:name="_Toc466627160"/>
       <w:r>
         <w:t>Behavior</w:t>
       </w:r>
-      <w:bookmarkEnd w:id="178"/>
+      <w:bookmarkEnd w:id="181"/>
     </w:p>
     <w:p>
       <w:pPr>
@@ -22473,11 +23005,12 @@
       <w:pPr>
         <w:pStyle w:val="Cabealho4"/>
       </w:pPr>
-      <w:bookmarkStart w:id="179" w:name="_Toc466627161"/>
-      <w:r>
+      <w:bookmarkStart w:id="182" w:name="_Toc466627161"/>
+      <w:r>
+        <w:lastRenderedPageBreak/>
         <w:t>Constraints</w:t>
       </w:r>
-      <w:bookmarkEnd w:id="179"/>
+      <w:bookmarkEnd w:id="182"/>
     </w:p>
     <w:p>
       <w:pPr>
@@ -22496,12 +23029,11 @@
       <w:pPr>
         <w:pStyle w:val="Cabealho3"/>
       </w:pPr>
-      <w:bookmarkStart w:id="180" w:name="_Toc466627162"/>
-      <w:r>
-        <w:lastRenderedPageBreak/>
+      <w:bookmarkStart w:id="183" w:name="_Toc466627162"/>
+      <w:r>
         <w:t>Context Diagram</w:t>
       </w:r>
-      <w:bookmarkEnd w:id="180"/>
+      <w:bookmarkEnd w:id="183"/>
     </w:p>
     <w:p>
       <w:pPr>
@@ -22510,14 +23042,14 @@
           <w:rFonts w:cs="Arial"/>
         </w:rPr>
       </w:pPr>
-      <w:bookmarkStart w:id="181" w:name="_Toc466627163"/>
+      <w:bookmarkStart w:id="184" w:name="_Toc466627163"/>
       <w:r>
         <w:rPr>
           <w:rFonts w:cs="Arial"/>
         </w:rPr>
         <w:t>Variability mechanisms</w:t>
       </w:r>
-      <w:bookmarkEnd w:id="181"/>
+      <w:bookmarkEnd w:id="184"/>
     </w:p>
     <w:p>
       <w:pPr>
@@ -22526,7 +23058,7 @@
           <w:rFonts w:cs="Arial"/>
         </w:rPr>
       </w:pPr>
-      <w:bookmarkStart w:id="182" w:name="_Toc466627164"/>
+      <w:bookmarkStart w:id="185" w:name="_Toc466627164"/>
       <w:r>
         <w:rPr>
           <w:rFonts w:cs="Arial"/>
@@ -22539,7 +23071,7 @@
         </w:rPr>
         <w:t>d</w:t>
       </w:r>
-      <w:bookmarkEnd w:id="182"/>
+      <w:bookmarkEnd w:id="185"/>
     </w:p>
     <w:p>
       <w:pPr>
@@ -22550,24 +23082,24 @@
       <w:pPr>
         <w:pStyle w:val="Cabealho2"/>
       </w:pPr>
-      <w:bookmarkStart w:id="183" w:name="_Toc466627165"/>
+      <w:bookmarkStart w:id="186" w:name="_Toc466627165"/>
       <w:r>
         <w:t>Mod</w:t>
       </w:r>
       <w:r>
         <w:t>ule Layer View</w:t>
       </w:r>
-      <w:bookmarkEnd w:id="183"/>
+      <w:bookmarkEnd w:id="186"/>
     </w:p>
     <w:p>
       <w:pPr>
         <w:pStyle w:val="Cabealho3"/>
       </w:pPr>
-      <w:bookmarkStart w:id="184" w:name="_Toc466627166"/>
+      <w:bookmarkStart w:id="187" w:name="_Toc466627166"/>
       <w:r>
         <w:t>View Description</w:t>
       </w:r>
-      <w:bookmarkEnd w:id="184"/>
+      <w:bookmarkEnd w:id="187"/>
     </w:p>
     <w:p>
       <w:pPr>
@@ -22657,12 +23189,12 @@
       <w:pPr>
         <w:pStyle w:val="Cabealho3"/>
       </w:pPr>
-      <w:bookmarkStart w:id="185" w:name="_Toc466627167"/>
+      <w:bookmarkStart w:id="188" w:name="_Toc466627167"/>
       <w:r>
         <w:lastRenderedPageBreak/>
         <w:t>Primary Representation</w:t>
       </w:r>
-      <w:bookmarkEnd w:id="185"/>
+      <w:bookmarkEnd w:id="188"/>
     </w:p>
     <w:p>
       <w:pPr>
@@ -22773,7 +23305,7 @@
                                   <w:color w:val="000000"/>
                                 </w:rPr>
                               </w:pPr>
-                              <w:bookmarkStart w:id="186" w:name="_Toc466627258"/>
+                              <w:bookmarkStart w:id="189" w:name="_Toc466627258"/>
                               <w:r>
                                 <w:t xml:space="preserve">Ilustração </w:t>
                               </w:r>
@@ -22795,7 +23327,7 @@
                               <w:r>
                                 <w:t xml:space="preserve"> - Module Layer Diagram</w:t>
                               </w:r>
-                              <w:bookmarkEnd w:id="186"/>
+                              <w:bookmarkEnd w:id="189"/>
                             </w:p>
                           </w:txbxContent>
                         </wps:txbx>
@@ -22875,21 +23407,21 @@
       <w:pPr>
         <w:pStyle w:val="Cabealho3"/>
       </w:pPr>
-      <w:bookmarkStart w:id="187" w:name="_Toc466627168"/>
+      <w:bookmarkStart w:id="191" w:name="_Toc466627168"/>
       <w:r>
         <w:t>Element Catalog</w:t>
       </w:r>
-      <w:bookmarkEnd w:id="187"/>
+      <w:bookmarkEnd w:id="191"/>
     </w:p>
     <w:p>
       <w:pPr>
         <w:pStyle w:val="Cabealho4"/>
       </w:pPr>
-      <w:bookmarkStart w:id="188" w:name="_Toc466627169"/>
+      <w:bookmarkStart w:id="192" w:name="_Toc466627169"/>
       <w:r>
         <w:t>Elements</w:t>
       </w:r>
-      <w:bookmarkEnd w:id="188"/>
+      <w:bookmarkEnd w:id="192"/>
     </w:p>
     <w:p>
       <w:pPr>
@@ -22994,11 +23526,11 @@
       <w:pPr>
         <w:pStyle w:val="Cabealho4"/>
       </w:pPr>
-      <w:bookmarkStart w:id="189" w:name="_Toc466627170"/>
+      <w:bookmarkStart w:id="193" w:name="_Toc466627170"/>
       <w:r>
         <w:t>Relations</w:t>
       </w:r>
-      <w:bookmarkEnd w:id="189"/>
+      <w:bookmarkEnd w:id="193"/>
     </w:p>
     <w:p>
       <w:pPr>
@@ -23128,11 +23660,11 @@
       <w:pPr>
         <w:pStyle w:val="Cabealho4"/>
       </w:pPr>
-      <w:bookmarkStart w:id="190" w:name="_Toc466627171"/>
+      <w:bookmarkStart w:id="194" w:name="_Toc466627171"/>
       <w:r>
         <w:t>Interfaces</w:t>
       </w:r>
-      <w:bookmarkEnd w:id="190"/>
+      <w:bookmarkEnd w:id="194"/>
     </w:p>
     <w:p>
       <w:pPr>
@@ -23146,11 +23678,11 @@
       <w:pPr>
         <w:pStyle w:val="Cabealho4"/>
       </w:pPr>
-      <w:bookmarkStart w:id="191" w:name="_Toc466627172"/>
+      <w:bookmarkStart w:id="195" w:name="_Toc466627172"/>
       <w:r>
         <w:t>Behavior</w:t>
       </w:r>
-      <w:bookmarkEnd w:id="191"/>
+      <w:bookmarkEnd w:id="195"/>
     </w:p>
     <w:p>
       <w:pPr>
@@ -23164,11 +23696,11 @@
       <w:pPr>
         <w:pStyle w:val="Cabealho4"/>
       </w:pPr>
-      <w:bookmarkStart w:id="192" w:name="_Toc466627173"/>
+      <w:bookmarkStart w:id="196" w:name="_Toc466627173"/>
       <w:r>
         <w:t>Constraints</w:t>
       </w:r>
-      <w:bookmarkEnd w:id="192"/>
+      <w:bookmarkEnd w:id="196"/>
     </w:p>
     <w:p>
       <w:pPr>
@@ -23182,11 +23714,11 @@
       <w:pPr>
         <w:pStyle w:val="Cabealho3"/>
       </w:pPr>
-      <w:bookmarkStart w:id="193" w:name="_Toc466627174"/>
+      <w:bookmarkStart w:id="197" w:name="_Toc466627174"/>
       <w:r>
         <w:t>Context Diagram</w:t>
       </w:r>
-      <w:bookmarkEnd w:id="193"/>
+      <w:bookmarkEnd w:id="197"/>
     </w:p>
     <w:p>
       <w:pPr>
@@ -23195,14 +23727,14 @@
           <w:rFonts w:cs="Arial"/>
         </w:rPr>
       </w:pPr>
-      <w:bookmarkStart w:id="194" w:name="_Toc466627175"/>
+      <w:bookmarkStart w:id="198" w:name="_Toc466627175"/>
       <w:r>
         <w:rPr>
           <w:rFonts w:cs="Arial"/>
         </w:rPr>
         <w:t>Variability mechanisms</w:t>
       </w:r>
-      <w:bookmarkEnd w:id="194"/>
+      <w:bookmarkEnd w:id="198"/>
     </w:p>
     <w:p>
       <w:pPr>
@@ -23211,7 +23743,7 @@
           <w:rFonts w:cs="Arial"/>
         </w:rPr>
       </w:pPr>
-      <w:bookmarkStart w:id="195" w:name="_Toc466627176"/>
+      <w:bookmarkStart w:id="199" w:name="_Toc466627176"/>
       <w:r>
         <w:rPr>
           <w:rFonts w:cs="Arial"/>
@@ -23224,7 +23756,7 @@
         </w:rPr>
         <w:t>d</w:t>
       </w:r>
-      <w:bookmarkEnd w:id="195"/>
+      <w:bookmarkEnd w:id="199"/>
     </w:p>
     <w:p>
       <w:pPr>
@@ -23240,21 +23772,21 @@
       <w:pPr>
         <w:pStyle w:val="Cabealho2"/>
       </w:pPr>
-      <w:bookmarkStart w:id="196" w:name="_Toc466627177"/>
+      <w:bookmarkStart w:id="200" w:name="_Toc466627177"/>
       <w:r>
         <w:t>Deployment View</w:t>
       </w:r>
-      <w:bookmarkEnd w:id="196"/>
+      <w:bookmarkEnd w:id="200"/>
     </w:p>
     <w:p>
       <w:pPr>
         <w:pStyle w:val="Cabealho3"/>
       </w:pPr>
-      <w:bookmarkStart w:id="197" w:name="_Toc466627178"/>
+      <w:bookmarkStart w:id="201" w:name="_Toc466627178"/>
       <w:r>
         <w:t>View Description</w:t>
       </w:r>
-      <w:bookmarkEnd w:id="197"/>
+      <w:bookmarkEnd w:id="201"/>
     </w:p>
     <w:p>
       <w:pPr>
@@ -23327,6 +23859,15 @@
         <w:t>The iStat.com is a RIA</w:t>
       </w:r>
       <w:r>
+        <w:t xml:space="preserve">, </w:t>
+      </w:r>
+      <w:r>
+        <w:rPr>
+          <w:highlight w:val="yellow"/>
+        </w:rPr>
+        <w:t>using Bootstrap</w:t>
+      </w:r>
+      <w:r>
         <w:t xml:space="preserve">, because it allows the system to have a richer user experience, it has better performance, since the connections to the server are only made if necessary and let the user work while is the data is being transferred in background. For this we choose the language </w:t>
       </w:r>
       <w:r>
@@ -23359,7 +23900,24 @@
         <w:t xml:space="preserve">n Java and a MongoDB database. </w:t>
       </w:r>
       <w:r>
-        <w:t xml:space="preserve">Java was chosen since it was the common knowledge between all team members and it is a language with a variety of libraries and frameworks that could make the implementation easier. </w:t>
+        <w:t>Java was chosen since it was the common knowledge between all team members and it is a language with a variety of libraries and frameworks</w:t>
+      </w:r>
+      <w:r>
+        <w:t xml:space="preserve"> (</w:t>
+      </w:r>
+      <w:bookmarkStart w:id="202" w:name="_GoBack"/>
+      <w:bookmarkEnd w:id="202"/>
+      <w:r>
+        <w:rPr>
+          <w:highlight w:val="yellow"/>
+        </w:rPr>
+        <w:t>for example: Spring</w:t>
+      </w:r>
+      <w:r>
+        <w:t>)</w:t>
+      </w:r>
+      <w:r>
+        <w:t xml:space="preserve"> that could make the implementation easier. </w:t>
       </w:r>
       <w:r>
         <w:t>As we explain before, we chose a non-relational database, so MongoDB was chosen because it has a great performance and a lot of documentation, it is easy to replicate and to scale and it has high availability. Even though, having the API and the database on the same server can generate some performance issues, we decide that it is better this way because like this we can reduce latency of exchanging data</w:t>
@@ -23372,11 +23930,11 @@
       <w:pPr>
         <w:pStyle w:val="Cabealho3"/>
       </w:pPr>
-      <w:bookmarkStart w:id="198" w:name="_Toc466627179"/>
+      <w:bookmarkStart w:id="203" w:name="_Toc466627179"/>
       <w:r>
         <w:t>Primary Representation</w:t>
       </w:r>
-      <w:bookmarkEnd w:id="198"/>
+      <w:bookmarkEnd w:id="203"/>
     </w:p>
     <w:p>
       <w:pPr>
@@ -23487,7 +24045,7 @@
                                   <w:color w:val="000000"/>
                                 </w:rPr>
                               </w:pPr>
-                              <w:bookmarkStart w:id="199" w:name="_Toc466627259"/>
+                              <w:bookmarkStart w:id="204" w:name="_Toc466627259"/>
                               <w:r>
                                 <w:t xml:space="preserve">Ilustração </w:t>
                               </w:r>
@@ -23509,7 +24067,7 @@
                               <w:r>
                                 <w:t xml:space="preserve"> - Deployment Diagram</w:t>
                               </w:r>
-                              <w:bookmarkEnd w:id="199"/>
+                              <w:bookmarkEnd w:id="204"/>
                             </w:p>
                           </w:txbxContent>
                         </wps:txbx>
@@ -23545,7 +24103,7 @@
                             <w:color w:val="000000"/>
                           </w:rPr>
                         </w:pPr>
-                        <w:bookmarkStart w:id="204" w:name="_Toc466627259"/>
+                        <w:bookmarkStart w:id="205" w:name="_Toc466627259"/>
                         <w:r>
                           <w:t xml:space="preserve">Ilustração </w:t>
                         </w:r>
@@ -23567,7 +24125,7 @@
                         <w:r>
                           <w:t xml:space="preserve"> - Deployment Diagram</w:t>
                         </w:r>
-                        <w:bookmarkEnd w:id="204"/>
+                        <w:bookmarkEnd w:id="205"/>
                       </w:p>
                     </w:txbxContent>
                   </v:textbox>
@@ -23588,21 +24146,21 @@
       <w:pPr>
         <w:pStyle w:val="Cabealho3"/>
       </w:pPr>
-      <w:bookmarkStart w:id="200" w:name="_Toc466627180"/>
+      <w:bookmarkStart w:id="206" w:name="_Toc466627180"/>
       <w:r>
         <w:t>Element Catalog</w:t>
       </w:r>
-      <w:bookmarkEnd w:id="200"/>
+      <w:bookmarkEnd w:id="206"/>
     </w:p>
     <w:p>
       <w:pPr>
         <w:pStyle w:val="Cabealho4"/>
       </w:pPr>
-      <w:bookmarkStart w:id="201" w:name="_Toc466627181"/>
+      <w:bookmarkStart w:id="207" w:name="_Toc466627181"/>
       <w:r>
         <w:t>Elements</w:t>
       </w:r>
-      <w:bookmarkEnd w:id="201"/>
+      <w:bookmarkEnd w:id="207"/>
     </w:p>
     <w:p>
       <w:pPr>
@@ -23678,11 +24236,11 @@
       <w:pPr>
         <w:pStyle w:val="Cabealho4"/>
       </w:pPr>
-      <w:bookmarkStart w:id="202" w:name="_Toc466627182"/>
+      <w:bookmarkStart w:id="208" w:name="_Toc466627182"/>
       <w:r>
         <w:t>Relations</w:t>
       </w:r>
-      <w:bookmarkEnd w:id="202"/>
+      <w:bookmarkEnd w:id="208"/>
     </w:p>
     <w:p>
       <w:pPr>
@@ -23715,11 +24273,11 @@
       <w:pPr>
         <w:pStyle w:val="Cabealho4"/>
       </w:pPr>
-      <w:bookmarkStart w:id="203" w:name="_Toc466627183"/>
+      <w:bookmarkStart w:id="209" w:name="_Toc466627183"/>
       <w:r>
         <w:t>Interfaces</w:t>
       </w:r>
-      <w:bookmarkEnd w:id="203"/>
+      <w:bookmarkEnd w:id="209"/>
     </w:p>
     <w:p>
       <w:pPr>
@@ -23742,11 +24300,11 @@
       <w:pPr>
         <w:pStyle w:val="Cabealho4"/>
       </w:pPr>
-      <w:bookmarkStart w:id="204" w:name="_Toc466627184"/>
+      <w:bookmarkStart w:id="210" w:name="_Toc466627184"/>
       <w:r>
         <w:t>Behavior</w:t>
       </w:r>
-      <w:bookmarkEnd w:id="204"/>
+      <w:bookmarkEnd w:id="210"/>
     </w:p>
     <w:p>
       <w:pPr>
@@ -23760,11 +24318,11 @@
       <w:pPr>
         <w:pStyle w:val="Cabealho4"/>
       </w:pPr>
-      <w:bookmarkStart w:id="205" w:name="_Toc466627185"/>
+      <w:bookmarkStart w:id="211" w:name="_Toc466627185"/>
       <w:r>
         <w:t>Constraints</w:t>
       </w:r>
-      <w:bookmarkEnd w:id="205"/>
+      <w:bookmarkEnd w:id="211"/>
     </w:p>
     <w:p>
       <w:pPr>
@@ -23778,11 +24336,11 @@
       <w:pPr>
         <w:pStyle w:val="Cabealho3"/>
       </w:pPr>
-      <w:bookmarkStart w:id="206" w:name="_Toc466627186"/>
+      <w:bookmarkStart w:id="212" w:name="_Toc466627186"/>
       <w:r>
         <w:t>Context Diagram</w:t>
       </w:r>
-      <w:bookmarkEnd w:id="206"/>
+      <w:bookmarkEnd w:id="212"/>
     </w:p>
     <w:p>
       <w:pPr>
@@ -23791,14 +24349,14 @@
           <w:rFonts w:cs="Arial"/>
         </w:rPr>
       </w:pPr>
-      <w:bookmarkStart w:id="207" w:name="_Toc466627187"/>
+      <w:bookmarkStart w:id="213" w:name="_Toc466627187"/>
       <w:r>
         <w:rPr>
           <w:rFonts w:cs="Arial"/>
         </w:rPr>
         <w:t>Variability mechanisms</w:t>
       </w:r>
-      <w:bookmarkEnd w:id="207"/>
+      <w:bookmarkEnd w:id="213"/>
     </w:p>
     <w:p>
       <w:pPr>
@@ -23807,7 +24365,7 @@
           <w:rFonts w:cs="Arial"/>
         </w:rPr>
       </w:pPr>
-      <w:bookmarkStart w:id="208" w:name="_Toc466627188"/>
+      <w:bookmarkStart w:id="214" w:name="_Toc466627188"/>
       <w:r>
         <w:rPr>
           <w:rFonts w:cs="Arial"/>
@@ -23820,18 +24378,18 @@
         </w:rPr>
         <w:t>d</w:t>
       </w:r>
-      <w:bookmarkEnd w:id="208"/>
+      <w:bookmarkEnd w:id="214"/>
     </w:p>
     <w:p>
       <w:pPr>
         <w:pStyle w:val="Cabealho1"/>
       </w:pPr>
-      <w:bookmarkStart w:id="209" w:name="_Toc466627189"/>
+      <w:bookmarkStart w:id="215" w:name="_Toc466627189"/>
       <w:r>
         <w:lastRenderedPageBreak/>
         <w:t>Uses Cases</w:t>
       </w:r>
-      <w:bookmarkEnd w:id="209"/>
+      <w:bookmarkEnd w:id="215"/>
       <w:r>
         <w:t xml:space="preserve"> </w:t>
       </w:r>
@@ -23840,11 +24398,11 @@
       <w:pPr>
         <w:pStyle w:val="Cabealho2"/>
       </w:pPr>
-      <w:bookmarkStart w:id="210" w:name="_Toc466627190"/>
+      <w:bookmarkStart w:id="216" w:name="_Toc466627190"/>
       <w:r>
         <w:t>Use Case 1: Calculate Median</w:t>
       </w:r>
-      <w:bookmarkEnd w:id="210"/>
+      <w:bookmarkEnd w:id="216"/>
       <w:r>
         <w:t xml:space="preserve"> </w:t>
       </w:r>
@@ -23853,11 +24411,11 @@
       <w:pPr>
         <w:pStyle w:val="Cabealho3"/>
       </w:pPr>
-      <w:bookmarkStart w:id="211" w:name="_Toc466627191"/>
+      <w:bookmarkStart w:id="217" w:name="_Toc466627191"/>
       <w:r>
         <w:t>View Description</w:t>
       </w:r>
-      <w:bookmarkEnd w:id="211"/>
+      <w:bookmarkEnd w:id="217"/>
     </w:p>
     <w:p>
       <w:pPr>
@@ -23922,12 +24480,12 @@
       <w:pPr>
         <w:pStyle w:val="Cabealho3"/>
       </w:pPr>
-      <w:bookmarkStart w:id="212" w:name="_Toc466627192"/>
+      <w:bookmarkStart w:id="218" w:name="_Toc466627192"/>
       <w:r>
         <w:lastRenderedPageBreak/>
         <w:t>Sequence Diagram: Client - Backend</w:t>
       </w:r>
-      <w:bookmarkEnd w:id="212"/>
+      <w:bookmarkEnd w:id="218"/>
     </w:p>
     <w:p>
       <w:pPr>
@@ -24040,7 +24598,7 @@
                                   <w:lang w:val="pt-PT"/>
                                 </w:rPr>
                               </w:pPr>
-                              <w:bookmarkStart w:id="213" w:name="_Toc466627260"/>
+                              <w:bookmarkStart w:id="219" w:name="_Toc466627260"/>
                               <w:r>
                                 <w:rPr>
                                   <w:lang w:val="pt-PT"/>
@@ -24074,7 +24632,7 @@
                                 </w:rPr>
                                 <w:t xml:space="preserve"> - Sequence Diagram: Calculate Median (Client - Backend)</w:t>
                               </w:r>
-                              <w:bookmarkEnd w:id="213"/>
+                              <w:bookmarkEnd w:id="219"/>
                             </w:p>
                           </w:txbxContent>
                         </wps:txbx>
@@ -24118,7 +24676,7 @@
                             <w:lang w:val="pt-PT"/>
                           </w:rPr>
                         </w:pPr>
-                        <w:bookmarkStart w:id="219" w:name="_Toc466627260"/>
+                        <w:bookmarkStart w:id="220" w:name="_Toc466627260"/>
                         <w:r>
                           <w:rPr>
                             <w:lang w:val="pt-PT"/>
@@ -24152,7 +24710,7 @@
                           </w:rPr>
                           <w:t xml:space="preserve"> - Sequence Diagram: Calculate Median (Client - Backend)</w:t>
                         </w:r>
-                        <w:bookmarkEnd w:id="219"/>
+                        <w:bookmarkEnd w:id="220"/>
                       </w:p>
                     </w:txbxContent>
                   </v:textbox>
@@ -24168,12 +24726,12 @@
       <w:pPr>
         <w:pStyle w:val="Cabealho3"/>
       </w:pPr>
-      <w:bookmarkStart w:id="214" w:name="_Toc466627193"/>
+      <w:bookmarkStart w:id="221" w:name="_Toc466627193"/>
       <w:r>
         <w:lastRenderedPageBreak/>
         <w:t>Sequence Diagram: Client</w:t>
       </w:r>
-      <w:bookmarkEnd w:id="214"/>
+      <w:bookmarkEnd w:id="221"/>
     </w:p>
     <w:p>
       <w:pPr>
@@ -24243,7 +24801,7 @@
           <w:lang w:val="pt-PT"/>
         </w:rPr>
       </w:pPr>
-      <w:bookmarkStart w:id="215" w:name="_Toc466627261"/>
+      <w:bookmarkStart w:id="222" w:name="_Toc466627261"/>
       <w:r>
         <w:rPr>
           <w:lang w:val="pt-PT"/>
@@ -24277,7 +24835,7 @@
         </w:rPr>
         <w:t xml:space="preserve"> - Sequence Diagram: Calculate Median (Client)</w:t>
       </w:r>
-      <w:bookmarkEnd w:id="215"/>
+      <w:bookmarkEnd w:id="222"/>
     </w:p>
     <w:p>
       <w:pPr>
@@ -24291,14 +24849,14 @@
       <w:pPr>
         <w:pStyle w:val="Cabealho3"/>
       </w:pPr>
-      <w:bookmarkStart w:id="216" w:name="_Toc466627194"/>
+      <w:bookmarkStart w:id="223" w:name="_Toc466627194"/>
       <w:r>
         <w:t>Sequence Diagram: Back</w:t>
       </w:r>
       <w:r>
         <w:t>end</w:t>
       </w:r>
-      <w:bookmarkEnd w:id="216"/>
+      <w:bookmarkEnd w:id="223"/>
       <w:r>
         <w:t xml:space="preserve"> </w:t>
       </w:r>
@@ -24368,7 +24926,7 @@
                                 <w:lang w:val="pt-PT"/>
                               </w:rPr>
                             </w:pPr>
-                            <w:bookmarkStart w:id="217" w:name="_Toc466627262"/>
+                            <w:bookmarkStart w:id="224" w:name="_Toc466627262"/>
                             <w:r>
                               <w:rPr>
                                 <w:lang w:val="pt-PT"/>
@@ -24402,7 +24960,7 @@
                               </w:rPr>
                               <w:t xml:space="preserve"> – Sequence Diagram: Calculate Median (Backend)</w:t>
                             </w:r>
-                            <w:bookmarkEnd w:id="217"/>
+                            <w:bookmarkEnd w:id="224"/>
                           </w:p>
                         </w:txbxContent>
                       </wps:txbx>
@@ -24433,7 +24991,7 @@
                           <w:lang w:val="pt-PT"/>
                         </w:rPr>
                       </w:pPr>
-                      <w:bookmarkStart w:id="224" w:name="_Toc466627262"/>
+                      <w:bookmarkStart w:id="225" w:name="_Toc466627262"/>
                       <w:r>
                         <w:rPr>
                           <w:lang w:val="pt-PT"/>
@@ -24467,7 +25025,7 @@
                         </w:rPr>
                         <w:t xml:space="preserve"> – Sequence Diagram: Calculate Median (Backend)</w:t>
                       </w:r>
-                      <w:bookmarkEnd w:id="224"/>
+                      <w:bookmarkEnd w:id="225"/>
                     </w:p>
                   </w:txbxContent>
                 </v:textbox>
@@ -24548,11 +25106,11 @@
         </w:drawing>
       </w:r>
     </w:p>
-    <w:bookmarkStart w:id="218" w:name="_Toc466627195"/>
     <w:p>
       <w:pPr>
         <w:pStyle w:val="Cabealho3"/>
       </w:pPr>
+      <w:bookmarkStart w:id="226" w:name="_Toc466627195"/>
       <w:r>
         <w:rPr>
           <w:noProof/>
@@ -24616,7 +25174,7 @@
                                 <w:lang w:val="pt-PT"/>
                               </w:rPr>
                             </w:pPr>
-                            <w:bookmarkStart w:id="219" w:name="_Toc466627263"/>
+                            <w:bookmarkStart w:id="227" w:name="_Toc466627263"/>
                             <w:r>
                               <w:rPr>
                                 <w:lang w:val="pt-PT"/>
@@ -24650,7 +25208,7 @@
                               </w:rPr>
                               <w:t xml:space="preserve"> - Class Diagram: Calculate (Client)</w:t>
                             </w:r>
-                            <w:bookmarkEnd w:id="219"/>
+                            <w:bookmarkEnd w:id="227"/>
                           </w:p>
                         </w:txbxContent>
                       </wps:txbx>
@@ -24682,7 +25240,7 @@
                           <w:lang w:val="pt-PT"/>
                         </w:rPr>
                       </w:pPr>
-                      <w:bookmarkStart w:id="227" w:name="_Toc466627263"/>
+                      <w:bookmarkStart w:id="228" w:name="_Toc466627263"/>
                       <w:r>
                         <w:rPr>
                           <w:lang w:val="pt-PT"/>
@@ -24716,7 +25274,7 @@
                         </w:rPr>
                         <w:t xml:space="preserve"> - Class Diagram: Calculate (Client)</w:t>
                       </w:r>
-                      <w:bookmarkEnd w:id="227"/>
+                      <w:bookmarkEnd w:id="228"/>
                     </w:p>
                   </w:txbxContent>
                 </v:textbox>
@@ -24808,13 +25366,13 @@
       <w:r>
         <w:t>t</w:t>
       </w:r>
-      <w:bookmarkEnd w:id="218"/>
+      <w:bookmarkEnd w:id="226"/>
     </w:p>
     <w:p>
       <w:pPr>
         <w:pStyle w:val="Cabealho3"/>
       </w:pPr>
-      <w:bookmarkStart w:id="220" w:name="_Toc466627196"/>
+      <w:bookmarkStart w:id="229" w:name="_Toc466627196"/>
       <w:r>
         <w:t>Class</w:t>
       </w:r>
@@ -24824,7 +25382,7 @@
       <w:r>
         <w:t>end</w:t>
       </w:r>
-      <w:bookmarkEnd w:id="220"/>
+      <w:bookmarkEnd w:id="229"/>
     </w:p>
     <w:p>
       <w:pPr>
@@ -24891,7 +25449,7 @@
                                 <w:lang w:val="pt-PT"/>
                               </w:rPr>
                             </w:pPr>
-                            <w:bookmarkStart w:id="221" w:name="_Toc466627264"/>
+                            <w:bookmarkStart w:id="230" w:name="_Toc466627264"/>
                             <w:r>
                               <w:rPr>
                                 <w:lang w:val="pt-PT"/>
@@ -24925,7 +25483,7 @@
                               </w:rPr>
                               <w:t xml:space="preserve"> – Class Diagram: Calculate (Backend)</w:t>
                             </w:r>
-                            <w:bookmarkEnd w:id="221"/>
+                            <w:bookmarkEnd w:id="230"/>
                           </w:p>
                         </w:txbxContent>
                       </wps:txbx>
@@ -24956,7 +25514,7 @@
                           <w:lang w:val="pt-PT"/>
                         </w:rPr>
                       </w:pPr>
-                      <w:bookmarkStart w:id="230" w:name="_Toc466627264"/>
+                      <w:bookmarkStart w:id="231" w:name="_Toc466627264"/>
                       <w:r>
                         <w:rPr>
                           <w:lang w:val="pt-PT"/>
@@ -24990,7 +25548,7 @@
                         </w:rPr>
                         <w:t xml:space="preserve"> – Class Diagram: Calculate (Backend)</w:t>
                       </w:r>
-                      <w:bookmarkEnd w:id="230"/>
+                      <w:bookmarkEnd w:id="231"/>
                     </w:p>
                   </w:txbxContent>
                 </v:textbox>
@@ -25081,16 +25639,16 @@
       <w:pPr>
         <w:pStyle w:val="Cabealho2"/>
       </w:pPr>
-      <w:bookmarkStart w:id="222" w:name="_Toc466627197"/>
-      <w:bookmarkStart w:id="223" w:name="_Toc64867680"/>
-      <w:bookmarkStart w:id="224" w:name="_Toc87146891"/>
-      <w:bookmarkStart w:id="225" w:name="_Ref126913206"/>
-      <w:bookmarkStart w:id="226" w:name="_Ref126913434"/>
+      <w:bookmarkStart w:id="232" w:name="_Toc466627197"/>
+      <w:bookmarkStart w:id="233" w:name="_Toc64867680"/>
+      <w:bookmarkStart w:id="234" w:name="_Toc87146891"/>
+      <w:bookmarkStart w:id="235" w:name="_Ref126913206"/>
+      <w:bookmarkStart w:id="236" w:name="_Ref126913434"/>
       <w:r>
         <w:lastRenderedPageBreak/>
         <w:t>Use Case 2: Save Data Set</w:t>
       </w:r>
-      <w:bookmarkEnd w:id="222"/>
+      <w:bookmarkEnd w:id="232"/>
       <w:r>
         <w:t xml:space="preserve"> </w:t>
       </w:r>
@@ -25099,11 +25657,11 @@
       <w:pPr>
         <w:pStyle w:val="Cabealho3"/>
       </w:pPr>
-      <w:bookmarkStart w:id="227" w:name="_Toc466627198"/>
+      <w:bookmarkStart w:id="237" w:name="_Toc466627198"/>
       <w:r>
         <w:t>View Description</w:t>
       </w:r>
-      <w:bookmarkEnd w:id="227"/>
+      <w:bookmarkEnd w:id="237"/>
     </w:p>
     <w:p>
       <w:pPr>
@@ -25171,11 +25729,11 @@
         <w:spacing w:line="360" w:lineRule="auto"/>
       </w:pPr>
     </w:p>
-    <w:bookmarkStart w:id="228" w:name="_Toc466627199"/>
     <w:p>
       <w:pPr>
         <w:pStyle w:val="Cabealho3"/>
       </w:pPr>
+      <w:bookmarkStart w:id="238" w:name="_Toc466627199"/>
       <w:r>
         <w:rPr>
           <w:noProof/>
@@ -25283,7 +25841,7 @@
                                   <w:sz w:val="26"/>
                                 </w:rPr>
                               </w:pPr>
-                              <w:bookmarkStart w:id="229" w:name="_Toc466627265"/>
+                              <w:bookmarkStart w:id="239" w:name="_Toc466627265"/>
                               <w:r>
                                 <w:t xml:space="preserve">Ilustração </w:t>
                               </w:r>
@@ -25305,7 +25863,7 @@
                               <w:r>
                                 <w:t xml:space="preserve"> - Sequence Diagram: Save Dataset (Client - Backend)</w:t>
                               </w:r>
-                              <w:bookmarkEnd w:id="229"/>
+                              <w:bookmarkEnd w:id="239"/>
                             </w:p>
                           </w:txbxContent>
                         </wps:txbx>
@@ -25345,7 +25903,7 @@
                             <w:sz w:val="26"/>
                           </w:rPr>
                         </w:pPr>
-                        <w:bookmarkStart w:id="239" w:name="_Toc466627265"/>
+                        <w:bookmarkStart w:id="240" w:name="_Toc466627265"/>
                         <w:r>
                           <w:t xml:space="preserve">Ilustração </w:t>
                         </w:r>
@@ -25367,7 +25925,7 @@
                         <w:r>
                           <w:t xml:space="preserve"> - Sequence Diagram: Save Dataset (Client - Backend)</w:t>
                         </w:r>
-                        <w:bookmarkEnd w:id="239"/>
+                        <w:bookmarkEnd w:id="240"/>
                       </w:p>
                     </w:txbxContent>
                   </v:textbox>
@@ -25387,7 +25945,7 @@
       <w:r>
         <w:t xml:space="preserve"> Backend</w:t>
       </w:r>
-      <w:bookmarkEnd w:id="228"/>
+      <w:bookmarkEnd w:id="238"/>
     </w:p>
     <w:p>
       <w:pPr>
@@ -25409,11 +25967,11 @@
         <w:pStyle w:val="Body"/>
       </w:pPr>
     </w:p>
-    <w:bookmarkStart w:id="230" w:name="_Toc466627200"/>
     <w:p>
       <w:pPr>
         <w:pStyle w:val="Cabealho3"/>
       </w:pPr>
+      <w:bookmarkStart w:id="241" w:name="_Toc466627200"/>
       <w:r>
         <w:rPr>
           <w:noProof/>
@@ -25521,7 +26079,7 @@
                                   <w:lang w:val="pt-PT"/>
                                 </w:rPr>
                               </w:pPr>
-                              <w:bookmarkStart w:id="231" w:name="_Toc466627266"/>
+                              <w:bookmarkStart w:id="242" w:name="_Toc466627266"/>
                               <w:r>
                                 <w:rPr>
                                   <w:lang w:val="pt-PT"/>
@@ -25555,7 +26113,7 @@
                                 </w:rPr>
                                 <w:t xml:space="preserve"> – Sequence Diagram: Save Dataset (Client)</w:t>
                               </w:r>
-                              <w:bookmarkEnd w:id="231"/>
+                              <w:bookmarkEnd w:id="242"/>
                             </w:p>
                           </w:txbxContent>
                         </wps:txbx>
@@ -25592,7 +26150,7 @@
                             <w:lang w:val="pt-PT"/>
                           </w:rPr>
                         </w:pPr>
-                        <w:bookmarkStart w:id="242" w:name="_Toc466627266"/>
+                        <w:bookmarkStart w:id="243" w:name="_Toc466627266"/>
                         <w:r>
                           <w:rPr>
                             <w:lang w:val="pt-PT"/>
@@ -25626,7 +26184,7 @@
                           </w:rPr>
                           <w:t xml:space="preserve"> – Sequence Diagram: Save Dataset (Client)</w:t>
                         </w:r>
-                        <w:bookmarkEnd w:id="242"/>
+                        <w:bookmarkEnd w:id="243"/>
                       </w:p>
                     </w:txbxContent>
                   </v:textbox>
@@ -25640,7 +26198,7 @@
       <w:r>
         <w:t>Sequence Diagram: Client</w:t>
       </w:r>
-      <w:bookmarkEnd w:id="230"/>
+      <w:bookmarkEnd w:id="241"/>
     </w:p>
     <w:p>
       <w:pPr>
@@ -25651,11 +26209,11 @@
       <w:pPr>
         <w:pStyle w:val="Cabealho3"/>
       </w:pPr>
-      <w:bookmarkStart w:id="232" w:name="_Toc466627201"/>
+      <w:bookmarkStart w:id="244" w:name="_Toc466627201"/>
       <w:r>
         <w:t>Sequence Diagram: Backend</w:t>
       </w:r>
-      <w:bookmarkEnd w:id="232"/>
+      <w:bookmarkEnd w:id="244"/>
     </w:p>
     <w:p>
       <w:pPr>
@@ -25723,7 +26281,7 @@
                                 <w:lang w:val="pt-PT"/>
                               </w:rPr>
                             </w:pPr>
-                            <w:bookmarkStart w:id="233" w:name="_Toc466627267"/>
+                            <w:bookmarkStart w:id="245" w:name="_Toc466627267"/>
                             <w:r>
                               <w:rPr>
                                 <w:lang w:val="pt-PT"/>
@@ -25757,7 +26315,7 @@
                               </w:rPr>
                               <w:t xml:space="preserve"> - Sequence Diagram: Save Dataset (Backend)</w:t>
                             </w:r>
-                            <w:bookmarkEnd w:id="233"/>
+                            <w:bookmarkEnd w:id="245"/>
                           </w:p>
                         </w:txbxContent>
                       </wps:txbx>
@@ -25789,7 +26347,7 @@
                           <w:lang w:val="pt-PT"/>
                         </w:rPr>
                       </w:pPr>
-                      <w:bookmarkStart w:id="245" w:name="_Toc466627267"/>
+                      <w:bookmarkStart w:id="246" w:name="_Toc466627267"/>
                       <w:r>
                         <w:rPr>
                           <w:lang w:val="pt-PT"/>
@@ -25823,7 +26381,7 @@
                         </w:rPr>
                         <w:t xml:space="preserve"> - Sequence Diagram: Save Dataset (Backend)</w:t>
                       </w:r>
-                      <w:bookmarkEnd w:id="245"/>
+                      <w:bookmarkEnd w:id="246"/>
                     </w:p>
                   </w:txbxContent>
                 </v:textbox>
@@ -25910,11 +26468,11 @@
         </w:drawing>
       </w:r>
     </w:p>
-    <w:bookmarkStart w:id="234" w:name="_Toc466627202"/>
     <w:p>
       <w:pPr>
         <w:pStyle w:val="Cabealho3"/>
       </w:pPr>
+      <w:bookmarkStart w:id="247" w:name="_Toc466627202"/>
       <w:r>
         <w:rPr>
           <w:noProof/>
@@ -26022,7 +26580,7 @@
                                   <w:lang w:val="pt-PT"/>
                                 </w:rPr>
                               </w:pPr>
-                              <w:bookmarkStart w:id="235" w:name="_Toc466627268"/>
+                              <w:bookmarkStart w:id="248" w:name="_Toc466627268"/>
                               <w:r>
                                 <w:rPr>
                                   <w:lang w:val="pt-PT"/>
@@ -26056,7 +26614,7 @@
                                 </w:rPr>
                                 <w:t xml:space="preserve"> - Class Diagram: Save Dataset (Client)</w:t>
                               </w:r>
-                              <w:bookmarkEnd w:id="235"/>
+                              <w:bookmarkEnd w:id="248"/>
                             </w:p>
                           </w:txbxContent>
                         </wps:txbx>
@@ -26093,7 +26651,7 @@
                             <w:lang w:val="pt-PT"/>
                           </w:rPr>
                         </w:pPr>
-                        <w:bookmarkStart w:id="248" w:name="_Toc466627268"/>
+                        <w:bookmarkStart w:id="249" w:name="_Toc466627268"/>
                         <w:r>
                           <w:rPr>
                             <w:lang w:val="pt-PT"/>
@@ -26127,7 +26685,7 @@
                           </w:rPr>
                           <w:t xml:space="preserve"> - Class Diagram: Save Dataset (Client)</w:t>
                         </w:r>
-                        <w:bookmarkEnd w:id="248"/>
+                        <w:bookmarkEnd w:id="249"/>
                       </w:p>
                     </w:txbxContent>
                   </v:textbox>
@@ -26141,13 +26699,13 @@
       <w:r>
         <w:t>Class Diagram: Client</w:t>
       </w:r>
-      <w:bookmarkEnd w:id="234"/>
-    </w:p>
-    <w:bookmarkStart w:id="236" w:name="_Toc466627203"/>
+      <w:bookmarkEnd w:id="247"/>
+    </w:p>
     <w:p>
       <w:pPr>
         <w:pStyle w:val="Cabealho3"/>
       </w:pPr>
+      <w:bookmarkStart w:id="250" w:name="_Toc466627203"/>
       <w:r>
         <w:rPr>
           <w:noProof/>
@@ -26254,7 +26812,7 @@
                                   <w:sz w:val="26"/>
                                 </w:rPr>
                               </w:pPr>
-                              <w:bookmarkStart w:id="237" w:name="_Toc466627269"/>
+                              <w:bookmarkStart w:id="251" w:name="_Toc466627269"/>
                               <w:r>
                                 <w:t xml:space="preserve">Ilustração </w:t>
                               </w:r>
@@ -26276,7 +26834,7 @@
                               <w:r>
                                 <w:t xml:space="preserve"> - Class Diagram: Save Dataset (Backend)</w:t>
                               </w:r>
-                              <w:bookmarkEnd w:id="237"/>
+                              <w:bookmarkEnd w:id="251"/>
                             </w:p>
                           </w:txbxContent>
                         </wps:txbx>
@@ -26316,7 +26874,7 @@
                             <w:sz w:val="26"/>
                           </w:rPr>
                         </w:pPr>
-                        <w:bookmarkStart w:id="251" w:name="_Toc466627269"/>
+                        <w:bookmarkStart w:id="252" w:name="_Toc466627269"/>
                         <w:r>
                           <w:t xml:space="preserve">Ilustração </w:t>
                         </w:r>
@@ -26338,7 +26896,7 @@
                         <w:r>
                           <w:t xml:space="preserve"> - Class Diagram: Save Dataset (Backend)</w:t>
                         </w:r>
-                        <w:bookmarkEnd w:id="251"/>
+                        <w:bookmarkEnd w:id="252"/>
                       </w:p>
                     </w:txbxContent>
                   </v:textbox>
@@ -26352,28 +26910,28 @@
       <w:r>
         <w:t>Class Diagram: Backend</w:t>
       </w:r>
-      <w:bookmarkEnd w:id="236"/>
+      <w:bookmarkEnd w:id="250"/>
     </w:p>
     <w:p>
       <w:pPr>
         <w:pStyle w:val="Cabealho2"/>
       </w:pPr>
-      <w:bookmarkStart w:id="238" w:name="_Toc466627204"/>
+      <w:bookmarkStart w:id="253" w:name="_Toc466627204"/>
       <w:r>
         <w:lastRenderedPageBreak/>
         <w:t>Use Case 3: Export Data</w:t>
       </w:r>
-      <w:bookmarkEnd w:id="238"/>
+      <w:bookmarkEnd w:id="253"/>
     </w:p>
     <w:p>
       <w:pPr>
         <w:pStyle w:val="Cabealho3"/>
       </w:pPr>
-      <w:bookmarkStart w:id="239" w:name="_Toc466627205"/>
+      <w:bookmarkStart w:id="254" w:name="_Toc466627205"/>
       <w:r>
         <w:t>View Description</w:t>
       </w:r>
-      <w:bookmarkEnd w:id="239"/>
+      <w:bookmarkEnd w:id="254"/>
     </w:p>
     <w:p>
       <w:pPr>
@@ -26485,7 +27043,7 @@
       <w:pPr>
         <w:pStyle w:val="Cabealho3"/>
       </w:pPr>
-      <w:bookmarkStart w:id="240" w:name="_Toc466627206"/>
+      <w:bookmarkStart w:id="255" w:name="_Toc466627206"/>
       <w:r>
         <w:rPr>
           <w:noProof/>
@@ -26618,7 +27176,7 @@
                                 <w:lang w:val="pt-PT"/>
                               </w:rPr>
                             </w:pPr>
-                            <w:bookmarkStart w:id="241" w:name="_Toc466627270"/>
+                            <w:bookmarkStart w:id="256" w:name="_Toc466627270"/>
                             <w:r>
                               <w:rPr>
                                 <w:lang w:val="pt-PT"/>
@@ -26652,7 +27210,7 @@
                               </w:rPr>
                               <w:t xml:space="preserve"> – Sequence Diagram: Export Data CSV (Client – Backend)</w:t>
                             </w:r>
-                            <w:bookmarkEnd w:id="241"/>
+                            <w:bookmarkEnd w:id="256"/>
                           </w:p>
                         </w:txbxContent>
                       </wps:txbx>
@@ -26684,7 +27242,7 @@
                           <w:lang w:val="pt-PT"/>
                         </w:rPr>
                       </w:pPr>
-                      <w:bookmarkStart w:id="256" w:name="_Toc466627270"/>
+                      <w:bookmarkStart w:id="257" w:name="_Toc466627270"/>
                       <w:r>
                         <w:rPr>
                           <w:lang w:val="pt-PT"/>
@@ -26718,7 +27276,7 @@
                         </w:rPr>
                         <w:t xml:space="preserve"> – Sequence Diagram: Export Data CSV (Client – Backend)</w:t>
                       </w:r>
-                      <w:bookmarkEnd w:id="256"/>
+                      <w:bookmarkEnd w:id="257"/>
                     </w:p>
                   </w:txbxContent>
                 </v:textbox>
@@ -26731,18 +27289,18 @@
       <w:r>
         <w:t>Sequence Diagram: Client – Backend</w:t>
       </w:r>
-      <w:bookmarkEnd w:id="240"/>
+      <w:bookmarkEnd w:id="255"/>
     </w:p>
     <w:p>
       <w:pPr>
         <w:pStyle w:val="Body"/>
       </w:pPr>
     </w:p>
-    <w:bookmarkStart w:id="242" w:name="_Toc466627207"/>
     <w:p>
       <w:pPr>
         <w:pStyle w:val="Cabealho3"/>
       </w:pPr>
+      <w:bookmarkStart w:id="258" w:name="_Toc466627207"/>
       <w:r>
         <w:rPr>
           <w:noProof/>
@@ -26805,7 +27363,7 @@
                                 <w:lang w:val="pt-PT"/>
                               </w:rPr>
                             </w:pPr>
-                            <w:bookmarkStart w:id="243" w:name="_Toc466627271"/>
+                            <w:bookmarkStart w:id="259" w:name="_Toc466627271"/>
                             <w:r>
                               <w:rPr>
                                 <w:lang w:val="pt-PT"/>
@@ -26839,7 +27397,7 @@
                               </w:rPr>
                               <w:t xml:space="preserve"> - Sequence Diagram: Export Data CSV (Client)</w:t>
                             </w:r>
-                            <w:bookmarkEnd w:id="243"/>
+                            <w:bookmarkEnd w:id="259"/>
                           </w:p>
                         </w:txbxContent>
                       </wps:txbx>
@@ -26871,7 +27429,7 @@
                           <w:lang w:val="pt-PT"/>
                         </w:rPr>
                       </w:pPr>
-                      <w:bookmarkStart w:id="259" w:name="_Toc466627271"/>
+                      <w:bookmarkStart w:id="260" w:name="_Toc466627271"/>
                       <w:r>
                         <w:rPr>
                           <w:lang w:val="pt-PT"/>
@@ -26905,7 +27463,7 @@
                         </w:rPr>
                         <w:t xml:space="preserve"> - Sequence Diagram: Export Data CSV (Client)</w:t>
                       </w:r>
-                      <w:bookmarkEnd w:id="259"/>
+                      <w:bookmarkEnd w:id="260"/>
                     </w:p>
                   </w:txbxContent>
                 </v:textbox>
@@ -26987,7 +27545,7 @@
       <w:r>
         <w:t>Sequence Diagram: Client</w:t>
       </w:r>
-      <w:bookmarkEnd w:id="242"/>
+      <w:bookmarkEnd w:id="258"/>
       <w:r>
         <w:t xml:space="preserve"> </w:t>
       </w:r>
@@ -27001,7 +27559,7 @@
       <w:pPr>
         <w:pStyle w:val="Cabealho3"/>
       </w:pPr>
-      <w:bookmarkStart w:id="244" w:name="_Toc466627208"/>
+      <w:bookmarkStart w:id="261" w:name="_Toc466627208"/>
       <w:r>
         <w:lastRenderedPageBreak/>
         <w:t xml:space="preserve">Sequence Diagram: </w:t>
@@ -27012,7 +27570,7 @@
       <w:r>
         <w:t>end</w:t>
       </w:r>
-      <w:bookmarkEnd w:id="244"/>
+      <w:bookmarkEnd w:id="261"/>
     </w:p>
     <w:p>
       <w:pPr>
@@ -27079,7 +27637,7 @@
                                 <w:lang w:val="pt-PT"/>
                               </w:rPr>
                             </w:pPr>
-                            <w:bookmarkStart w:id="245" w:name="_Toc466627272"/>
+                            <w:bookmarkStart w:id="262" w:name="_Toc466627272"/>
                             <w:r>
                               <w:rPr>
                                 <w:lang w:val="pt-PT"/>
@@ -27113,7 +27671,7 @@
                               </w:rPr>
                               <w:t xml:space="preserve"> - Sequence Diagram: Export Data CSV (Backend)</w:t>
                             </w:r>
-                            <w:bookmarkEnd w:id="245"/>
+                            <w:bookmarkEnd w:id="262"/>
                           </w:p>
                         </w:txbxContent>
                       </wps:txbx>
@@ -27144,7 +27702,7 @@
                           <w:lang w:val="pt-PT"/>
                         </w:rPr>
                       </w:pPr>
-                      <w:bookmarkStart w:id="262" w:name="_Toc466627272"/>
+                      <w:bookmarkStart w:id="263" w:name="_Toc466627272"/>
                       <w:r>
                         <w:rPr>
                           <w:lang w:val="pt-PT"/>
@@ -27178,7 +27736,7 @@
                         </w:rPr>
                         <w:t xml:space="preserve"> - Sequence Diagram: Export Data CSV (Backend)</w:t>
                       </w:r>
-                      <w:bookmarkEnd w:id="262"/>
+                      <w:bookmarkEnd w:id="263"/>
                     </w:p>
                   </w:txbxContent>
                 </v:textbox>
@@ -27258,11 +27816,11 @@
         </w:drawing>
       </w:r>
     </w:p>
-    <w:bookmarkStart w:id="246" w:name="_Toc466627209"/>
     <w:p>
       <w:pPr>
         <w:pStyle w:val="Cabealho3"/>
       </w:pPr>
+      <w:bookmarkStart w:id="264" w:name="_Toc466627209"/>
       <w:r>
         <w:rPr>
           <w:noProof/>
@@ -27325,7 +27883,7 @@
                                 <w:lang w:val="pt-PT"/>
                               </w:rPr>
                             </w:pPr>
-                            <w:bookmarkStart w:id="247" w:name="_Toc466627273"/>
+                            <w:bookmarkStart w:id="265" w:name="_Toc466627273"/>
                             <w:r>
                               <w:rPr>
                                 <w:lang w:val="pt-PT"/>
@@ -27359,7 +27917,7 @@
                               </w:rPr>
                               <w:t xml:space="preserve"> - Class Diagram: Export Data (Client)</w:t>
                             </w:r>
-                            <w:bookmarkEnd w:id="247"/>
+                            <w:bookmarkEnd w:id="265"/>
                           </w:p>
                         </w:txbxContent>
                       </wps:txbx>
@@ -27391,7 +27949,7 @@
                           <w:lang w:val="pt-PT"/>
                         </w:rPr>
                       </w:pPr>
-                      <w:bookmarkStart w:id="265" w:name="_Toc466627273"/>
+                      <w:bookmarkStart w:id="266" w:name="_Toc466627273"/>
                       <w:r>
                         <w:rPr>
                           <w:lang w:val="pt-PT"/>
@@ -27425,7 +27983,7 @@
                         </w:rPr>
                         <w:t xml:space="preserve"> - Class Diagram: Export Data (Client)</w:t>
                       </w:r>
-                      <w:bookmarkEnd w:id="265"/>
+                      <w:bookmarkEnd w:id="266"/>
                     </w:p>
                   </w:txbxContent>
                 </v:textbox>
@@ -27513,7 +28071,7 @@
       <w:r>
         <w:t>Class Diagram: Client</w:t>
       </w:r>
-      <w:bookmarkEnd w:id="246"/>
+      <w:bookmarkEnd w:id="264"/>
     </w:p>
     <w:p>
       <w:pPr>
@@ -27525,7 +28083,7 @@
       <w:pPr>
         <w:pStyle w:val="Cabealho3"/>
       </w:pPr>
-      <w:bookmarkStart w:id="248" w:name="_Toc466627210"/>
+      <w:bookmarkStart w:id="267" w:name="_Toc466627210"/>
       <w:r>
         <w:lastRenderedPageBreak/>
         <w:t>Class</w:t>
@@ -27536,7 +28094,7 @@
       <w:r>
         <w:t>end</w:t>
       </w:r>
-      <w:bookmarkEnd w:id="248"/>
+      <w:bookmarkEnd w:id="267"/>
     </w:p>
     <w:p>
       <w:pPr>
@@ -27678,7 +28236,7 @@
                                 <w:lang w:val="pt-PT"/>
                               </w:rPr>
                             </w:pPr>
-                            <w:bookmarkStart w:id="249" w:name="_Toc466627274"/>
+                            <w:bookmarkStart w:id="268" w:name="_Toc466627274"/>
                             <w:r>
                               <w:rPr>
                                 <w:lang w:val="pt-PT"/>
@@ -27712,7 +28270,7 @@
                               </w:rPr>
                               <w:t xml:space="preserve"> - Class Diagram: Export Data (Backend)</w:t>
                             </w:r>
-                            <w:bookmarkEnd w:id="249"/>
+                            <w:bookmarkEnd w:id="268"/>
                           </w:p>
                         </w:txbxContent>
                       </wps:txbx>
@@ -27743,7 +28301,7 @@
                           <w:lang w:val="pt-PT"/>
                         </w:rPr>
                       </w:pPr>
-                      <w:bookmarkStart w:id="268" w:name="_Toc466627274"/>
+                      <w:bookmarkStart w:id="269" w:name="_Toc466627274"/>
                       <w:r>
                         <w:rPr>
                           <w:lang w:val="pt-PT"/>
@@ -27777,7 +28335,7 @@
                         </w:rPr>
                         <w:t xml:space="preserve"> - Class Diagram: Export Data (Backend)</w:t>
                       </w:r>
-                      <w:bookmarkEnd w:id="268"/>
+                      <w:bookmarkEnd w:id="269"/>
                     </w:p>
                   </w:txbxContent>
                 </v:textbox>
@@ -27792,11 +28350,11 @@
       <w:pPr>
         <w:pStyle w:val="Cabealho2"/>
       </w:pPr>
-      <w:bookmarkStart w:id="250" w:name="_Toc466627211"/>
+      <w:bookmarkStart w:id="270" w:name="_Toc466627211"/>
       <w:r>
         <w:t>Use Case 4: Import Data</w:t>
       </w:r>
-      <w:bookmarkEnd w:id="250"/>
+      <w:bookmarkEnd w:id="270"/>
       <w:r>
         <w:t xml:space="preserve"> </w:t>
       </w:r>
@@ -27808,11 +28366,11 @@
           <w:tab w:val="left" w:pos="851"/>
         </w:tabs>
       </w:pPr>
-      <w:bookmarkStart w:id="251" w:name="_Toc466627212"/>
+      <w:bookmarkStart w:id="271" w:name="_Toc466627212"/>
       <w:r>
         <w:t>View Description</w:t>
       </w:r>
-      <w:bookmarkEnd w:id="251"/>
+      <w:bookmarkEnd w:id="271"/>
     </w:p>
     <w:p>
       <w:pPr>
@@ -27915,7 +28473,6 @@
         <w:t xml:space="preserve"> For this use case, it was used the singleton on IOService, because the increase of requests to the web service could affect the application performance, since it has to be always creating this class.</w:t>
       </w:r>
     </w:p>
-    <w:bookmarkStart w:id="252" w:name="_Toc466627213"/>
     <w:p>
       <w:pPr>
         <w:pStyle w:val="Cabealho3"/>
@@ -27924,6 +28481,7 @@
         </w:tabs>
         <w:ind w:left="709" w:hanging="709"/>
       </w:pPr>
+      <w:bookmarkStart w:id="272" w:name="_Toc466627213"/>
       <w:r>
         <w:rPr>
           <w:noProof/>
@@ -27986,7 +28544,7 @@
                                 <w:lang w:val="pt-PT"/>
                               </w:rPr>
                             </w:pPr>
-                            <w:bookmarkStart w:id="253" w:name="_Toc466627275"/>
+                            <w:bookmarkStart w:id="273" w:name="_Toc466627275"/>
                             <w:r>
                               <w:rPr>
                                 <w:lang w:val="pt-PT"/>
@@ -28020,7 +28578,7 @@
                               </w:rPr>
                               <w:t xml:space="preserve"> - Sequence Diagram: Import Data CSV (Client – Backend)</w:t>
                             </w:r>
-                            <w:bookmarkEnd w:id="253"/>
+                            <w:bookmarkEnd w:id="273"/>
                           </w:p>
                         </w:txbxContent>
                       </wps:txbx>
@@ -28167,14 +28725,13 @@
       <w:r>
         <w:t>Sequence Diagram: Client – Backend</w:t>
       </w:r>
-      <w:bookmarkEnd w:id="252"/>
+      <w:bookmarkEnd w:id="272"/>
     </w:p>
     <w:p>
       <w:pPr>
         <w:pStyle w:val="Body"/>
       </w:pPr>
     </w:p>
-    <w:bookmarkStart w:id="254" w:name="_Toc466627214"/>
     <w:p>
       <w:pPr>
         <w:pStyle w:val="Cabealho3"/>
@@ -28182,6 +28739,7 @@
           <w:tab w:val="left" w:pos="851"/>
         </w:tabs>
       </w:pPr>
+      <w:bookmarkStart w:id="275" w:name="_Toc466627214"/>
       <w:r>
         <w:rPr>
           <w:noProof/>
@@ -28245,7 +28803,7 @@
                                 <w:lang w:val="pt-PT"/>
                               </w:rPr>
                             </w:pPr>
-                            <w:bookmarkStart w:id="255" w:name="_Toc466627276"/>
+                            <w:bookmarkStart w:id="276" w:name="_Toc466627276"/>
                             <w:r>
                               <w:rPr>
                                 <w:lang w:val="pt-PT"/>
@@ -28279,7 +28837,7 @@
                               </w:rPr>
                               <w:t xml:space="preserve"> - Sequence Diagram: Import Data CSV (Client)</w:t>
                             </w:r>
-                            <w:bookmarkEnd w:id="255"/>
+                            <w:bookmarkEnd w:id="276"/>
                           </w:p>
                         </w:txbxContent>
                       </wps:txbx>
@@ -28427,9 +28985,8 @@
       <w:r>
         <w:t>Sequence Diagram: Client</w:t>
       </w:r>
-      <w:bookmarkEnd w:id="254"/>
-    </w:p>
-    <w:bookmarkStart w:id="256" w:name="_Toc466627215"/>
+      <w:bookmarkEnd w:id="275"/>
+    </w:p>
     <w:p>
       <w:pPr>
         <w:pStyle w:val="Cabealho3"/>
@@ -28437,6 +28994,7 @@
           <w:tab w:val="left" w:pos="851"/>
         </w:tabs>
       </w:pPr>
+      <w:bookmarkStart w:id="278" w:name="_Toc466627215"/>
       <w:r>
         <w:rPr>
           <w:noProof/>
@@ -28499,7 +29057,7 @@
                                 <w:lang w:val="pt-PT"/>
                               </w:rPr>
                             </w:pPr>
-                            <w:bookmarkStart w:id="257" w:name="_Toc466627277"/>
+                            <w:bookmarkStart w:id="279" w:name="_Toc466627277"/>
                             <w:r>
                               <w:rPr>
                                 <w:lang w:val="pt-PT"/>
@@ -28533,7 +29091,7 @@
                               </w:rPr>
                               <w:t xml:space="preserve"> - Sequence Diagram: Import Data CSV (Backend)</w:t>
                             </w:r>
-                            <w:bookmarkEnd w:id="257"/>
+                            <w:bookmarkEnd w:id="279"/>
                           </w:p>
                         </w:txbxContent>
                       </wps:txbx>
@@ -28687,9 +29245,8 @@
       <w:r>
         <w:t>end</w:t>
       </w:r>
-      <w:bookmarkEnd w:id="256"/>
-    </w:p>
-    <w:bookmarkStart w:id="258" w:name="_Toc466627216"/>
+      <w:bookmarkEnd w:id="278"/>
+    </w:p>
     <w:p>
       <w:pPr>
         <w:pStyle w:val="Cabealho3"/>
@@ -28697,6 +29254,7 @@
           <w:tab w:val="left" w:pos="851"/>
         </w:tabs>
       </w:pPr>
+      <w:bookmarkStart w:id="281" w:name="_Toc466627216"/>
       <w:r>
         <w:rPr>
           <w:noProof/>
@@ -28760,7 +29318,7 @@
                                 <w:lang w:val="pt-PT"/>
                               </w:rPr>
                             </w:pPr>
-                            <w:bookmarkStart w:id="259" w:name="_Toc466627278"/>
+                            <w:bookmarkStart w:id="282" w:name="_Toc466627278"/>
                             <w:r>
                               <w:rPr>
                                 <w:lang w:val="pt-PT"/>
@@ -28794,7 +29352,7 @@
                               </w:rPr>
                               <w:t xml:space="preserve"> - Class Diagram Import Data (Client)</w:t>
                             </w:r>
-                            <w:bookmarkEnd w:id="259"/>
+                            <w:bookmarkEnd w:id="282"/>
                           </w:p>
                         </w:txbxContent>
                       </wps:txbx>
@@ -28948,7 +29506,7 @@
       <w:r>
         <w:t>Class Diagram: Client</w:t>
       </w:r>
-      <w:bookmarkEnd w:id="258"/>
+      <w:bookmarkEnd w:id="281"/>
     </w:p>
     <w:p>
       <w:pPr>
@@ -28963,7 +29521,7 @@
           <w:tab w:val="left" w:pos="851"/>
         </w:tabs>
       </w:pPr>
-      <w:bookmarkStart w:id="260" w:name="_Toc466627217"/>
+      <w:bookmarkStart w:id="284" w:name="_Toc466627217"/>
       <w:r>
         <w:t xml:space="preserve">Class Diagram: </w:t>
       </w:r>
@@ -28973,7 +29531,7 @@
       <w:r>
         <w:t>end</w:t>
       </w:r>
-      <w:bookmarkEnd w:id="260"/>
+      <w:bookmarkEnd w:id="284"/>
     </w:p>
     <w:p>
       <w:pPr>
@@ -29064,7 +29622,7 @@
           <w:lang w:val="pt-PT"/>
         </w:rPr>
       </w:pPr>
-      <w:bookmarkStart w:id="261" w:name="_Toc466627279"/>
+      <w:bookmarkStart w:id="285" w:name="_Toc466627279"/>
       <w:r>
         <w:rPr>
           <w:lang w:val="pt-PT"/>
@@ -29098,22 +29656,22 @@
         </w:rPr>
         <w:t xml:space="preserve"> - Class Diagram Import Data (Backend)</w:t>
       </w:r>
-      <w:bookmarkEnd w:id="261"/>
+      <w:bookmarkEnd w:id="285"/>
     </w:p>
     <w:p>
       <w:pPr>
         <w:pStyle w:val="Cabealho1"/>
       </w:pPr>
-      <w:bookmarkStart w:id="262" w:name="_Toc466627218"/>
+      <w:bookmarkStart w:id="286" w:name="_Toc466627218"/>
       <w:r>
         <w:lastRenderedPageBreak/>
         <w:t>Relations Among Views</w:t>
       </w:r>
-      <w:bookmarkEnd w:id="223"/>
-      <w:bookmarkEnd w:id="224"/>
-      <w:bookmarkEnd w:id="225"/>
-      <w:bookmarkEnd w:id="226"/>
-      <w:bookmarkEnd w:id="262"/>
+      <w:bookmarkEnd w:id="233"/>
+      <w:bookmarkEnd w:id="234"/>
+      <w:bookmarkEnd w:id="235"/>
+      <w:bookmarkEnd w:id="236"/>
+      <w:bookmarkEnd w:id="286"/>
       <w:r>
         <w:t xml:space="preserve"> </w:t>
       </w:r>
@@ -29139,15 +29697,15 @@
       <w:pPr>
         <w:pStyle w:val="Cabealho2"/>
       </w:pPr>
-      <w:bookmarkStart w:id="263" w:name="_Toc64867681"/>
-      <w:bookmarkStart w:id="264" w:name="_Toc87146892"/>
-      <w:bookmarkStart w:id="265" w:name="_Toc466627219"/>
+      <w:bookmarkStart w:id="287" w:name="_Toc64867681"/>
+      <w:bookmarkStart w:id="288" w:name="_Toc87146892"/>
+      <w:bookmarkStart w:id="289" w:name="_Toc466627219"/>
       <w:r>
         <w:t>General Relations Among Views</w:t>
       </w:r>
-      <w:bookmarkEnd w:id="263"/>
-      <w:bookmarkEnd w:id="264"/>
-      <w:bookmarkEnd w:id="265"/>
+      <w:bookmarkEnd w:id="287"/>
+      <w:bookmarkEnd w:id="288"/>
+      <w:bookmarkEnd w:id="289"/>
     </w:p>
     <w:tbl>
       <w:tblPr>
@@ -29210,15 +29768,15 @@
       <w:pPr>
         <w:pStyle w:val="Cabealho2"/>
       </w:pPr>
-      <w:bookmarkStart w:id="266" w:name="_Toc64867682"/>
-      <w:bookmarkStart w:id="267" w:name="_Toc87146893"/>
-      <w:bookmarkStart w:id="268" w:name="_Toc466627220"/>
+      <w:bookmarkStart w:id="290" w:name="_Toc64867682"/>
+      <w:bookmarkStart w:id="291" w:name="_Toc87146893"/>
+      <w:bookmarkStart w:id="292" w:name="_Toc466627220"/>
       <w:r>
         <w:t>View-to-View Relations</w:t>
       </w:r>
-      <w:bookmarkEnd w:id="266"/>
-      <w:bookmarkEnd w:id="267"/>
-      <w:bookmarkEnd w:id="268"/>
+      <w:bookmarkEnd w:id="290"/>
+      <w:bookmarkEnd w:id="291"/>
+      <w:bookmarkEnd w:id="292"/>
     </w:p>
     <w:tbl>
       <w:tblPr>
@@ -29273,20 +29831,20 @@
       <w:pPr>
         <w:pStyle w:val="Cabealho1"/>
       </w:pPr>
-      <w:bookmarkStart w:id="269" w:name="_Toc64867683"/>
-      <w:bookmarkStart w:id="270" w:name="_Toc87146894"/>
-      <w:bookmarkStart w:id="271" w:name="_Ref126913297"/>
-      <w:bookmarkStart w:id="272" w:name="_Ref126913446"/>
-      <w:bookmarkStart w:id="273" w:name="_Toc466627221"/>
+      <w:bookmarkStart w:id="293" w:name="_Toc64867683"/>
+      <w:bookmarkStart w:id="294" w:name="_Toc87146894"/>
+      <w:bookmarkStart w:id="295" w:name="_Ref126913297"/>
+      <w:bookmarkStart w:id="296" w:name="_Ref126913446"/>
+      <w:bookmarkStart w:id="297" w:name="_Toc466627221"/>
       <w:r>
         <w:lastRenderedPageBreak/>
         <w:t>Referenced Materials</w:t>
       </w:r>
-      <w:bookmarkEnd w:id="269"/>
-      <w:bookmarkEnd w:id="270"/>
-      <w:bookmarkEnd w:id="271"/>
-      <w:bookmarkEnd w:id="272"/>
-      <w:bookmarkEnd w:id="273"/>
+      <w:bookmarkEnd w:id="293"/>
+      <w:bookmarkEnd w:id="294"/>
+      <w:bookmarkEnd w:id="295"/>
+      <w:bookmarkEnd w:id="296"/>
+      <w:bookmarkEnd w:id="297"/>
     </w:p>
     <w:tbl>
       <w:tblPr>
@@ -29658,34 +30216,34 @@
       <w:pPr>
         <w:pStyle w:val="Cabealho1"/>
       </w:pPr>
-      <w:bookmarkStart w:id="274" w:name="_Toc64867684"/>
-      <w:bookmarkStart w:id="275" w:name="_Toc87146895"/>
-      <w:bookmarkStart w:id="276" w:name="_Ref126913312"/>
-      <w:bookmarkStart w:id="277" w:name="_Ref126913464"/>
-      <w:bookmarkStart w:id="278" w:name="_Toc466627222"/>
+      <w:bookmarkStart w:id="298" w:name="_Toc64867684"/>
+      <w:bookmarkStart w:id="299" w:name="_Toc87146895"/>
+      <w:bookmarkStart w:id="300" w:name="_Ref126913312"/>
+      <w:bookmarkStart w:id="301" w:name="_Ref126913464"/>
+      <w:bookmarkStart w:id="302" w:name="_Toc466627222"/>
       <w:r>
         <w:lastRenderedPageBreak/>
         <w:t>Directory</w:t>
       </w:r>
-      <w:bookmarkEnd w:id="274"/>
-      <w:bookmarkEnd w:id="275"/>
-      <w:bookmarkEnd w:id="276"/>
-      <w:bookmarkEnd w:id="277"/>
-      <w:bookmarkEnd w:id="278"/>
+      <w:bookmarkEnd w:id="298"/>
+      <w:bookmarkEnd w:id="299"/>
+      <w:bookmarkEnd w:id="300"/>
+      <w:bookmarkEnd w:id="301"/>
+      <w:bookmarkEnd w:id="302"/>
     </w:p>
     <w:p>
       <w:pPr>
         <w:pStyle w:val="Cabealho2"/>
       </w:pPr>
-      <w:bookmarkStart w:id="279" w:name="_Toc64867685"/>
-      <w:bookmarkStart w:id="280" w:name="_Toc87146896"/>
-      <w:bookmarkStart w:id="281" w:name="_Toc466627223"/>
+      <w:bookmarkStart w:id="303" w:name="_Toc64867685"/>
+      <w:bookmarkStart w:id="304" w:name="_Toc87146896"/>
+      <w:bookmarkStart w:id="305" w:name="_Toc466627223"/>
       <w:r>
         <w:t>Index</w:t>
       </w:r>
-      <w:bookmarkEnd w:id="279"/>
-      <w:bookmarkEnd w:id="280"/>
-      <w:bookmarkEnd w:id="281"/>
+      <w:bookmarkEnd w:id="303"/>
+      <w:bookmarkEnd w:id="304"/>
+      <w:bookmarkEnd w:id="305"/>
     </w:p>
     <w:tbl>
       <w:tblPr>
@@ -29765,15 +30323,15 @@
       <w:pPr>
         <w:pStyle w:val="Cabealho2"/>
       </w:pPr>
-      <w:bookmarkStart w:id="282" w:name="_Toc64867686"/>
-      <w:bookmarkStart w:id="283" w:name="_Toc87146897"/>
-      <w:bookmarkStart w:id="284" w:name="_Toc466627224"/>
+      <w:bookmarkStart w:id="306" w:name="_Toc64867686"/>
+      <w:bookmarkStart w:id="307" w:name="_Toc87146897"/>
+      <w:bookmarkStart w:id="308" w:name="_Toc466627224"/>
       <w:r>
         <w:t>Glossary</w:t>
       </w:r>
-      <w:bookmarkEnd w:id="282"/>
-      <w:bookmarkEnd w:id="283"/>
-      <w:bookmarkEnd w:id="284"/>
+      <w:bookmarkEnd w:id="306"/>
+      <w:bookmarkEnd w:id="307"/>
+      <w:bookmarkEnd w:id="308"/>
       <w:r>
         <w:t xml:space="preserve"> </w:t>
       </w:r>
@@ -30008,15 +30566,15 @@
       <w:pPr>
         <w:pStyle w:val="Cabealho2"/>
       </w:pPr>
-      <w:bookmarkStart w:id="285" w:name="_Toc64867687"/>
-      <w:bookmarkStart w:id="286" w:name="_Toc87146898"/>
-      <w:bookmarkStart w:id="287" w:name="_Toc466627225"/>
+      <w:bookmarkStart w:id="309" w:name="_Toc64867687"/>
+      <w:bookmarkStart w:id="310" w:name="_Toc87146898"/>
+      <w:bookmarkStart w:id="311" w:name="_Toc466627225"/>
       <w:r>
         <w:t>Acronym List</w:t>
       </w:r>
-      <w:bookmarkEnd w:id="285"/>
-      <w:bookmarkEnd w:id="286"/>
-      <w:bookmarkEnd w:id="287"/>
+      <w:bookmarkEnd w:id="309"/>
+      <w:bookmarkEnd w:id="310"/>
+      <w:bookmarkEnd w:id="311"/>
     </w:p>
     <w:p>
       <w:pPr>
@@ -30794,79 +31352,60 @@
       <w:pPr>
         <w:pStyle w:val="Cabealho1"/>
       </w:pPr>
-      <w:bookmarkStart w:id="288" w:name="_Toc64867688"/>
-      <w:bookmarkStart w:id="289" w:name="_Toc87146899"/>
-      <w:bookmarkStart w:id="290" w:name="_Toc466627226"/>
+      <w:bookmarkStart w:id="312" w:name="_Toc64867688"/>
+      <w:bookmarkStart w:id="313" w:name="_Toc87146899"/>
+      <w:bookmarkStart w:id="314" w:name="_Toc466627226"/>
       <w:r>
         <w:lastRenderedPageBreak/>
         <w:t>Sample Figures &amp; Tables</w:t>
       </w:r>
-      <w:bookmarkEnd w:id="288"/>
-      <w:bookmarkEnd w:id="289"/>
-      <w:bookmarkEnd w:id="290"/>
+      <w:bookmarkEnd w:id="312"/>
+      <w:bookmarkEnd w:id="313"/>
+      <w:bookmarkEnd w:id="314"/>
     </w:p>
     <w:p>
       <w:pPr>
         <w:pStyle w:val="Body"/>
       </w:pPr>
     </w:p>
-    <w:bookmarkStart w:id="291" w:name="_MON_1124864324"/>
-    <w:bookmarkStart w:id="292" w:name="_MON_1124864448"/>
-    <w:bookmarkStart w:id="293" w:name="_MON_1124867434"/>
-    <w:bookmarkStart w:id="294" w:name="_MON_990362469"/>
-    <w:bookmarkStart w:id="295" w:name="_MON_1124089397"/>
-    <w:bookmarkStart w:id="296" w:name="_MON_1124089578"/>
-    <w:bookmarkStart w:id="297" w:name="_MON_1124090261"/>
-    <w:bookmarkStart w:id="298" w:name="_MON_1124254081"/>
-    <w:bookmarkStart w:id="299" w:name="_MON_1124256227"/>
-    <w:bookmarkStart w:id="300" w:name="_MON_1124265664"/>
-    <w:bookmarkStart w:id="301" w:name="_MON_1124858493"/>
-    <w:bookmarkStart w:id="302" w:name="_MON_1124861934"/>
-    <w:bookmarkStart w:id="303" w:name="_MON_1124862820"/>
-    <w:bookmarkEnd w:id="291"/>
-    <w:bookmarkEnd w:id="292"/>
-    <w:bookmarkEnd w:id="293"/>
-    <w:bookmarkEnd w:id="294"/>
-    <w:bookmarkEnd w:id="295"/>
-    <w:bookmarkEnd w:id="296"/>
-    <w:bookmarkEnd w:id="297"/>
-    <w:bookmarkEnd w:id="298"/>
-    <w:bookmarkEnd w:id="299"/>
-    <w:bookmarkEnd w:id="300"/>
-    <w:bookmarkEnd w:id="301"/>
-    <w:bookmarkEnd w:id="302"/>
-    <w:bookmarkEnd w:id="303"/>
-    <w:bookmarkStart w:id="304" w:name="_MON_1124863485"/>
-    <w:bookmarkEnd w:id="304"/>
+    <w:bookmarkStart w:id="315" w:name="_MON_1124864448"/>
+    <w:bookmarkStart w:id="316" w:name="_MON_1124867434"/>
+    <w:bookmarkStart w:id="317" w:name="_MON_990362469"/>
+    <w:bookmarkStart w:id="318" w:name="_MON_1124089397"/>
+    <w:bookmarkStart w:id="319" w:name="_MON_1124089578"/>
+    <w:bookmarkStart w:id="320" w:name="_MON_1124090261"/>
+    <w:bookmarkStart w:id="321" w:name="_MON_1124254081"/>
+    <w:bookmarkStart w:id="322" w:name="_MON_1124256227"/>
+    <w:bookmarkStart w:id="323" w:name="_MON_1124265664"/>
+    <w:bookmarkStart w:id="324" w:name="_MON_1124858493"/>
+    <w:bookmarkStart w:id="325" w:name="_MON_1124861934"/>
+    <w:bookmarkStart w:id="326" w:name="_MON_1124862820"/>
+    <w:bookmarkStart w:id="327" w:name="_MON_1124863485"/>
+    <w:bookmarkEnd w:id="315"/>
+    <w:bookmarkEnd w:id="316"/>
+    <w:bookmarkEnd w:id="317"/>
+    <w:bookmarkEnd w:id="318"/>
+    <w:bookmarkEnd w:id="319"/>
+    <w:bookmarkEnd w:id="320"/>
+    <w:bookmarkEnd w:id="321"/>
+    <w:bookmarkEnd w:id="322"/>
+    <w:bookmarkEnd w:id="323"/>
+    <w:bookmarkEnd w:id="324"/>
+    <w:bookmarkEnd w:id="325"/>
+    <w:bookmarkEnd w:id="326"/>
+    <w:bookmarkEnd w:id="327"/>
+    <w:bookmarkStart w:id="328" w:name="_MON_1124864324"/>
+    <w:bookmarkEnd w:id="328"/>
     <w:p>
       <w:pPr>
         <w:pStyle w:val="Figure-Anchor"/>
       </w:pPr>
       <w:r>
         <w:object w:dxaOrig="6331" w:dyaOrig="3481" w14:anchorId="0219BB52">
-          <v:shapetype id="_x0000_t75" coordsize="21600,21600" o:spt="75" o:preferrelative="t" path="m@4@5l@4@11@9@11@9@5xe" filled="f" stroked="f">
-            <v:stroke joinstyle="miter"/>
-            <v:formulas>
-              <v:f eqn="if lineDrawn pixelLineWidth 0"/>
-              <v:f eqn="sum @0 1 0"/>
-              <v:f eqn="sum 0 0 @1"/>
-              <v:f eqn="prod @2 1 2"/>
-              <v:f eqn="prod @3 21600 pixelWidth"/>
-              <v:f eqn="prod @3 21600 pixelHeight"/>
-              <v:f eqn="sum @0 0 1"/>
-              <v:f eqn="prod @6 1 2"/>
-              <v:f eqn="prod @7 21600 pixelWidth"/>
-              <v:f eqn="sum @8 21600 0"/>
-              <v:f eqn="prod @7 21600 pixelHeight"/>
-              <v:f eqn="sum @10 21600 0"/>
-            </v:formulas>
-            <v:path o:extrusionok="f" gradientshapeok="t" o:connecttype="rect"/>
-            <o:lock v:ext="edit" aspectratio="t"/>
-          </v:shapetype>
-          <v:shape id="_x0000_i1025" type="#_x0000_t75" style="width:315.9pt;height:171.95pt" o:ole="" fillcolor="window">
+          <v:shape id="_x0000_i1025" type="#_x0000_t75" style="width:315.75pt;height:171.75pt" o:ole="" fillcolor="window">
             <v:imagedata r:id="rId53" o:title=""/>
           </v:shape>
-          <o:OLEObject Type="Embed" ProgID="Word.Picture.8" ShapeID="_x0000_i1025" DrawAspect="Content" ObjectID="_1540484047" r:id="rId54"/>
+          <o:OLEObject Type="Embed" ProgID="Word.Picture.8" ShapeID="_x0000_i1025" DrawAspect="Content" ObjectID="_1540544130" r:id="rId54"/>
         </w:object>
       </w:r>
     </w:p>
@@ -30875,8 +31414,8 @@
         <w:pStyle w:val="Legenda"/>
         <w:outlineLvl w:val="0"/>
       </w:pPr>
-      <w:bookmarkStart w:id="305" w:name="_Toc466212996"/>
-      <w:bookmarkStart w:id="306" w:name="_Toc466627227"/>
+      <w:bookmarkStart w:id="329" w:name="_Toc466212996"/>
+      <w:bookmarkStart w:id="330" w:name="_Toc466627227"/>
       <w:r>
         <w:t xml:space="preserve">Figure </w:t>
       </w:r>
@@ -30902,8 +31441,8 @@
         <w:tab/>
         <w:t>Sample Figure</w:t>
       </w:r>
-      <w:bookmarkEnd w:id="305"/>
-      <w:bookmarkEnd w:id="306"/>
+      <w:bookmarkEnd w:id="329"/>
+      <w:bookmarkEnd w:id="330"/>
     </w:p>
     <w:p>
       <w:pPr>
@@ -30914,7 +31453,7 @@
       <w:pPr>
         <w:pStyle w:val="Legenda"/>
       </w:pPr>
-      <w:bookmarkStart w:id="307" w:name="_Toc466627281"/>
+      <w:bookmarkStart w:id="331" w:name="_Toc466627281"/>
       <w:r>
         <w:t xml:space="preserve">Table </w:t>
       </w:r>
@@ -30940,7 +31479,7 @@
         <w:tab/>
         <w:t>Sample Table</w:t>
       </w:r>
-      <w:bookmarkEnd w:id="307"/>
+      <w:bookmarkEnd w:id="331"/>
     </w:p>
     <w:tbl>
       <w:tblPr>
@@ -31472,7 +32011,7 @@
             </wp:anchor>
           </w:drawing>
         </mc:Choice>
-        <mc:Fallback xmlns:mo="http://schemas.microsoft.com/office/mac/office/2008/main" xmlns:mv="urn:schemas-microsoft-com:mac:vml">
+        <mc:Fallback xmlns:mv="urn:schemas-microsoft-com:mac:vml" xmlns:mo="http://schemas.microsoft.com/office/mac/office/2008/main">
           <w:pict>
             <v:line w14:anchorId="4ADBBB9A" id="Line 52" o:spid="_x0000_s1026" style="position:absolute;z-index:251657216;visibility:visible;mso-wrap-style:square;mso-width-percent:0;mso-height-percent:0;mso-wrap-distance-left:9pt;mso-wrap-distance-top:0;mso-wrap-distance-right:9pt;mso-wrap-distance-bottom:0;mso-position-horizontal:absolute;mso-position-horizontal-relative:margin;mso-position-vertical:absolute;mso-position-vertical-relative:text;mso-width-percent:0;mso-height-percent:0;mso-width-relative:page;mso-height-relative:page" from=".7pt,-2.3pt" to="410.65pt,-2.25pt" o:gfxdata="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" strokeweight=".25pt">
               <v:shadow opacity="49150f"/>
@@ -31547,7 +32086,7 @@
       <w:rPr>
         <w:rStyle w:val="Nmerodepgina"/>
       </w:rPr>
-      <w:t>Saturday, November 12, 2016</w:t>
+      <w:t>Sunday, November 13, 2016</w:t>
     </w:r>
     <w:r>
       <w:rPr>
@@ -31647,7 +32186,7 @@
             </wp:anchor>
           </w:drawing>
         </mc:Choice>
-        <mc:Fallback xmlns:mo="http://schemas.microsoft.com/office/mac/office/2008/main" xmlns:mv="urn:schemas-microsoft-com:mac:vml">
+        <mc:Fallback xmlns:mv="urn:schemas-microsoft-com:mac:vml" xmlns:mo="http://schemas.microsoft.com/office/mac/office/2008/main">
           <w:pict>
             <v:line w14:anchorId="524A50FC" id="Line 51" o:spid="_x0000_s1026" style="position:absolute;z-index:251656192;visibility:visible;mso-wrap-style:square;mso-width-percent:0;mso-height-percent:0;mso-wrap-distance-left:9pt;mso-wrap-distance-top:0;mso-wrap-distance-right:9pt;mso-wrap-distance-bottom:0;mso-position-horizontal:absolute;mso-position-horizontal-relative:margin;mso-position-vertical:absolute;mso-position-vertical-relative:text;mso-width-percent:0;mso-height-percent:0;mso-width-relative:page;mso-height-relative:page" from="-1.2pt,-2.3pt" to="411pt,-2.25pt" o:gfxdata="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" strokeweight=".25pt">
               <v:shadow opacity="49150f"/>
@@ -31685,7 +32224,7 @@
       <w:rPr>
         <w:rStyle w:val="Nmerodepgina"/>
       </w:rPr>
-      <w:t>Saturday, November 12, 2016</w:t>
+      <w:t>Sunday, November 13, 2016</w:t>
     </w:r>
     <w:r>
       <w:rPr>
@@ -31821,7 +32360,7 @@
             </wp:anchor>
           </w:drawing>
         </mc:Choice>
-        <mc:Fallback xmlns:mo="http://schemas.microsoft.com/office/mac/office/2008/main" xmlns:mv="urn:schemas-microsoft-com:mac:vml">
+        <mc:Fallback xmlns:mv="urn:schemas-microsoft-com:mac:vml" xmlns:mo="http://schemas.microsoft.com/office/mac/office/2008/main">
           <w:pict>
             <v:line w14:anchorId="1DA1F3C6" id="Line 57" o:spid="_x0000_s1026" style="position:absolute;z-index:251659264;visibility:visible;mso-wrap-style:square;mso-width-percent:0;mso-height-percent:0;mso-wrap-distance-left:9pt;mso-wrap-distance-top:0;mso-wrap-distance-right:9pt;mso-wrap-distance-bottom:0;mso-position-horizontal:absolute;mso-position-horizontal-relative:margin;mso-position-vertical:absolute;mso-position-vertical-relative:text;mso-width-percent:0;mso-height-percent:0;mso-width-relative:page;mso-height-relative:page" from="-.05pt,-2.3pt" to="431.65pt,-2.25pt" o:gfxdata="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" strokeweight=".25pt">
               <v:shadow opacity="49150f"/>
@@ -31853,7 +32392,7 @@
       <w:rPr>
         <w:rStyle w:val="Nmerodepgina"/>
       </w:rPr>
-      <w:t>24</w:t>
+      <w:t>30</w:t>
     </w:r>
     <w:r>
       <w:rPr>
@@ -31896,7 +32435,7 @@
       <w:rPr>
         <w:rStyle w:val="Nmerodepgina"/>
       </w:rPr>
-      <w:t>Saturday, November 12, 2016</w:t>
+      <w:t>Sunday, November 13, 2016</w:t>
     </w:r>
     <w:r>
       <w:rPr>
@@ -31994,7 +32533,7 @@
             </wp:anchor>
           </w:drawing>
         </mc:Choice>
-        <mc:Fallback xmlns:mo="http://schemas.microsoft.com/office/mac/office/2008/main" xmlns:mv="urn:schemas-microsoft-com:mac:vml">
+        <mc:Fallback xmlns:mv="urn:schemas-microsoft-com:mac:vml" xmlns:mo="http://schemas.microsoft.com/office/mac/office/2008/main">
           <w:pict>
             <v:line w14:anchorId="48A70635" id="Line 56" o:spid="_x0000_s1026" style="position:absolute;z-index:251658240;visibility:visible;mso-wrap-style:square;mso-width-percent:0;mso-height-percent:0;mso-wrap-distance-left:9pt;mso-wrap-distance-top:0;mso-wrap-distance-right:9pt;mso-wrap-distance-bottom:0;mso-position-horizontal:absolute;mso-position-horizontal-relative:page;mso-position-vertical:absolute;mso-position-vertical-relative:text;mso-width-percent:0;mso-height-percent:0;mso-width-relative:page;mso-height-relative:page" from="108.4pt,-2.3pt" to="539.05pt,-2.25pt" o:gfxdata="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" strokeweight=".25pt">
               <v:shadow opacity="49150f"/>
@@ -32032,7 +32571,7 @@
       <w:rPr>
         <w:rStyle w:val="Nmerodepgina"/>
       </w:rPr>
-      <w:t>Saturday, November 12, 2016</w:t>
+      <w:t>Sunday, November 13, 2016</w:t>
     </w:r>
     <w:r>
       <w:rPr>
@@ -32068,7 +32607,7 @@
       <w:rPr>
         <w:rStyle w:val="Nmerodepgina"/>
       </w:rPr>
-      <w:t>25</w:t>
+      <w:t>29</w:t>
     </w:r>
     <w:r>
       <w:rPr>
@@ -32163,54 +32702,28 @@
     <w:pPr>
       <w:pStyle w:val="Cabealho"/>
     </w:pPr>
-    <w:r>
-      <w:fldChar w:fldCharType="begin"/>
-    </w:r>
-    <w:r>
-      <w:instrText xml:space="preserve"> STYLEREF \t "Title-Line 1" \* MERGEFORMAT </w:instrText>
-    </w:r>
-    <w:r>
-      <w:fldChar w:fldCharType="separate"/>
-    </w:r>
-    <w:r>
-      <w:rPr>
-        <w:noProof/>
-      </w:rPr>
-      <w:t>iSoft</w:t>
-    </w:r>
-    <w:r>
-      <w:rPr>
-        <w:noProof/>
-      </w:rPr>
-      <w:fldChar w:fldCharType="end"/>
-    </w:r>
+    <w:fldSimple w:instr=" STYLEREF \t &quot;Title-Line 1&quot; \* MERGEFORMAT ">
+      <w:r>
+        <w:rPr>
+          <w:noProof/>
+        </w:rPr>
+        <w:t>iSoft</w:t>
+      </w:r>
+    </w:fldSimple>
     <w:r>
       <w:tab/>
     </w:r>
     <w:r>
       <w:tab/>
     </w:r>
-    <w:r>
-      <w:fldChar w:fldCharType="begin"/>
-    </w:r>
-    <w:r>
-      <w:instrText xml:space="preserve"> STYLEREF \t "Title-Line 1" \* MERGEFORMAT </w:instrText>
-    </w:r>
-    <w:r>
-      <w:fldChar w:fldCharType="separate"/>
-    </w:r>
-    <w:r>
-      <w:rPr>
-        <w:noProof/>
-      </w:rPr>
-      <w:t>iSoft</w:t>
-    </w:r>
-    <w:r>
-      <w:rPr>
-        <w:noProof/>
-      </w:rPr>
-      <w:fldChar w:fldCharType="end"/>
-    </w:r>
+    <w:fldSimple w:instr=" STYLEREF \t &quot;Title-Line 1&quot; \* MERGEFORMAT ">
+      <w:r>
+        <w:rPr>
+          <w:noProof/>
+        </w:rPr>
+        <w:t>iSoft</w:t>
+      </w:r>
+    </w:fldSimple>
   </w:p>
 </w:hdr>
 </file>
@@ -32221,54 +32734,28 @@
     <w:pPr>
       <w:pStyle w:val="Cabealho"/>
     </w:pPr>
-    <w:r>
-      <w:fldChar w:fldCharType="begin"/>
-    </w:r>
-    <w:r>
-      <w:instrText xml:space="preserve"> STYLEREF \t "Title-Line 1" \* MERGEFORMAT </w:instrText>
-    </w:r>
-    <w:r>
-      <w:fldChar w:fldCharType="separate"/>
-    </w:r>
-    <w:r>
-      <w:rPr>
-        <w:noProof/>
-      </w:rPr>
-      <w:t>iSoft</w:t>
-    </w:r>
-    <w:r>
-      <w:rPr>
-        <w:noProof/>
-      </w:rPr>
-      <w:fldChar w:fldCharType="end"/>
-    </w:r>
+    <w:fldSimple w:instr=" STYLEREF \t &quot;Title-Line 1&quot; \* MERGEFORMAT ">
+      <w:r>
+        <w:rPr>
+          <w:noProof/>
+        </w:rPr>
+        <w:t>iSoft</w:t>
+      </w:r>
+    </w:fldSimple>
     <w:r>
       <w:tab/>
     </w:r>
     <w:r>
       <w:tab/>
     </w:r>
-    <w:r>
-      <w:fldChar w:fldCharType="begin"/>
-    </w:r>
-    <w:r>
-      <w:instrText xml:space="preserve"> STYLEREF \t "Title-Line 1" \* MERGEFORMAT </w:instrText>
-    </w:r>
-    <w:r>
-      <w:fldChar w:fldCharType="separate"/>
-    </w:r>
-    <w:r>
-      <w:rPr>
-        <w:noProof/>
-      </w:rPr>
-      <w:t>iSoft</w:t>
-    </w:r>
-    <w:r>
-      <w:rPr>
-        <w:noProof/>
-      </w:rPr>
-      <w:fldChar w:fldCharType="end"/>
-    </w:r>
+    <w:fldSimple w:instr=" STYLEREF \t &quot;Title-Line 1&quot; \* MERGEFORMAT ">
+      <w:r>
+        <w:rPr>
+          <w:noProof/>
+        </w:rPr>
+        <w:t>iSoft</w:t>
+      </w:r>
+    </w:fldSimple>
   </w:p>
 </w:hdr>
 </file>
@@ -37151,7 +37638,7 @@
 </file>
 
 <file path=customXml/itemProps1.xml><?xml version="1.0" encoding="utf-8"?>
-<ds:datastoreItem xmlns:ds="http://schemas.openxmlformats.org/officeDocument/2006/customXml" ds:itemID="{DB8EFC2A-65CF-471A-A6A8-3C020702D7D0}">
+<ds:datastoreItem xmlns:ds="http://schemas.openxmlformats.org/officeDocument/2006/customXml" ds:itemID="{695B05C0-8938-4EBA-BCCA-48E5B38EDD06}">
   <ds:schemaRefs>
     <ds:schemaRef ds:uri="http://schemas.openxmlformats.org/officeDocument/2006/bibliography"/>
   </ds:schemaRefs>

</xml_diff>